<commit_message>
ajout de quelque correctif et modification dans le document des test fonctionelle.
</commit_message>
<xml_diff>
--- a/Dev/TestFonctionnel.docx
+++ b/Dev/TestFonctionnel.docx
@@ -5,878 +5,2006 @@
     <w:tbl>
       <w:tblPr>
         <w:tblStyle w:val="Grilledutableau"/>
-        <w:tblpPr w:leftFromText="141" w:rightFromText="141" w:vertAnchor="page" w:horzAnchor="margin" w:tblpY="1997"/>
-        <w:tblW w:w="0" w:type="auto"/>
+        <w:tblpPr w:leftFromText="141" w:rightFromText="141" w:vertAnchor="page" w:horzAnchor="margin" w:tblpXSpec="center" w:tblpY="1948"/>
+        <w:tblW w:w="10635" w:type="dxa"/>
         <w:tblLook w:val="04A0" w:firstRow="1" w:lastRow="0" w:firstColumn="1" w:lastColumn="0" w:noHBand="0" w:noVBand="1"/>
       </w:tblPr>
       <w:tblGrid>
-        <w:gridCol w:w="2349"/>
-        <w:gridCol w:w="2349"/>
-        <w:gridCol w:w="2349"/>
-        <w:gridCol w:w="2349"/>
+        <w:gridCol w:w="848"/>
+        <w:gridCol w:w="2250"/>
+        <w:gridCol w:w="2105"/>
+        <w:gridCol w:w="2618"/>
+        <w:gridCol w:w="2814"/>
       </w:tblGrid>
       <w:tr>
-        <w:tc>
-          <w:tcPr>
-            <w:tcW w:w="2349" w:type="dxa"/>
+        <w:trPr>
+          <w:trHeight w:val="561"/>
+        </w:trPr>
+        <w:tc>
+          <w:tcPr>
+            <w:tcW w:w="10635" w:type="dxa"/>
+            <w:gridSpan w:val="5"/>
+            <w:shd w:val="clear" w:color="auto" w:fill="F6C5AC" w:themeFill="accent2" w:themeFillTint="66"/>
+          </w:tcPr>
+          <w:p>
+            <w:pPr>
+              <w:pStyle w:val="Titre1"/>
+              <w:jc w:val="center"/>
+              <w:rPr>
+                <w:rFonts w:ascii="Times New Roman" w:hAnsi="Times New Roman" w:cs="Times New Roman"/>
+                <w:b/>
+                <w:bCs/>
+                <w:color w:val="000000" w:themeColor="text1"/>
+              </w:rPr>
+            </w:pPr>
+            <w:r>
+              <w:rPr>
+                <w:rFonts w:ascii="Times New Roman" w:hAnsi="Times New Roman" w:cs="Times New Roman"/>
+                <w:b/>
+                <w:bCs/>
+                <w:color w:val="000000" w:themeColor="text1"/>
+              </w:rPr>
+              <w:t>Plan de test fonctionnelle</w:t>
+            </w:r>
+          </w:p>
+        </w:tc>
+      </w:tr>
+      <w:tr>
+        <w:trPr>
+          <w:trHeight w:val="561"/>
+        </w:trPr>
+        <w:tc>
+          <w:tcPr>
+            <w:tcW w:w="848" w:type="dxa"/>
+            <w:shd w:val="clear" w:color="auto" w:fill="F6C5AC" w:themeFill="accent2" w:themeFillTint="66"/>
           </w:tcPr>
           <w:p>
             <w:pPr>
               <w:jc w:val="center"/>
+              <w:rPr>
+                <w:sz w:val="32"/>
+                <w:szCs w:val="32"/>
+              </w:rPr>
             </w:pPr>
             <w:r>
-              <w:t>Test</w:t>
-            </w:r>
-            <w:r>
-              <w:t xml:space="preserve"> fonctionnel</w:t>
-            </w:r>
-          </w:p>
-        </w:tc>
-        <w:tc>
-          <w:tcPr>
-            <w:tcW w:w="2349" w:type="dxa"/>
+              <w:rPr>
+                <w:sz w:val="32"/>
+                <w:szCs w:val="32"/>
+              </w:rPr>
+              <w:t>No.</w:t>
+            </w:r>
+          </w:p>
+        </w:tc>
+        <w:tc>
+          <w:tcPr>
+            <w:tcW w:w="2250" w:type="dxa"/>
+            <w:shd w:val="clear" w:color="auto" w:fill="F6C5AC" w:themeFill="accent2" w:themeFillTint="66"/>
           </w:tcPr>
           <w:p>
             <w:pPr>
               <w:jc w:val="center"/>
+              <w:rPr>
+                <w:sz w:val="32"/>
+                <w:szCs w:val="32"/>
+              </w:rPr>
             </w:pPr>
             <w:r>
-              <w:t>Action</w:t>
-            </w:r>
-          </w:p>
-        </w:tc>
-        <w:tc>
-          <w:tcPr>
-            <w:tcW w:w="2349" w:type="dxa"/>
+              <w:rPr>
+                <w:sz w:val="32"/>
+                <w:szCs w:val="32"/>
+              </w:rPr>
+              <w:t>Test fonctionnel</w:t>
+            </w:r>
+          </w:p>
+        </w:tc>
+        <w:tc>
+          <w:tcPr>
+            <w:tcW w:w="2105" w:type="dxa"/>
+            <w:shd w:val="clear" w:color="auto" w:fill="F6C5AC" w:themeFill="accent2" w:themeFillTint="66"/>
           </w:tcPr>
           <w:p>
             <w:pPr>
               <w:jc w:val="center"/>
+              <w:rPr>
+                <w:sz w:val="32"/>
+                <w:szCs w:val="32"/>
+              </w:rPr>
             </w:pPr>
             <w:r>
-              <w:t>Résultat attendu</w:t>
-            </w:r>
-          </w:p>
-        </w:tc>
-        <w:tc>
-          <w:tcPr>
-            <w:tcW w:w="2349" w:type="dxa"/>
+              <w:rPr>
+                <w:sz w:val="32"/>
+                <w:szCs w:val="32"/>
+              </w:rPr>
+              <w:t>Action</w:t>
+            </w:r>
+          </w:p>
+        </w:tc>
+        <w:tc>
+          <w:tcPr>
+            <w:tcW w:w="2618" w:type="dxa"/>
+            <w:shd w:val="clear" w:color="auto" w:fill="F6C5AC" w:themeFill="accent2" w:themeFillTint="66"/>
           </w:tcPr>
           <w:p>
             <w:pPr>
               <w:jc w:val="center"/>
+              <w:rPr>
+                <w:sz w:val="32"/>
+                <w:szCs w:val="32"/>
+              </w:rPr>
             </w:pPr>
             <w:r>
-              <w:t xml:space="preserve">Résultat </w:t>
-            </w:r>
-            <w:r>
-              <w:t>obtenue</w:t>
+              <w:rPr>
+                <w:sz w:val="32"/>
+                <w:szCs w:val="32"/>
+              </w:rPr>
+              <w:t>Résultat attendu</w:t>
+            </w:r>
+          </w:p>
+        </w:tc>
+        <w:tc>
+          <w:tcPr>
+            <w:tcW w:w="2814" w:type="dxa"/>
+            <w:shd w:val="clear" w:color="auto" w:fill="F6C5AC" w:themeFill="accent2" w:themeFillTint="66"/>
+          </w:tcPr>
+          <w:p>
+            <w:pPr>
+              <w:jc w:val="center"/>
+              <w:rPr>
+                <w:sz w:val="32"/>
+                <w:szCs w:val="32"/>
+              </w:rPr>
+            </w:pPr>
+            <w:r>
+              <w:rPr>
+                <w:sz w:val="32"/>
+                <w:szCs w:val="32"/>
+              </w:rPr>
+              <w:t>Résultat obtenue</w:t>
             </w:r>
           </w:p>
         </w:tc>
       </w:tr>
       <w:tr>
-        <w:tc>
-          <w:tcPr>
-            <w:tcW w:w="2349" w:type="dxa"/>
-          </w:tcPr>
-          <w:p/>
-        </w:tc>
-        <w:tc>
-          <w:tcPr>
-            <w:tcW w:w="2349" w:type="dxa"/>
-          </w:tcPr>
-          <w:p/>
-        </w:tc>
-        <w:tc>
-          <w:tcPr>
-            <w:tcW w:w="2349" w:type="dxa"/>
-          </w:tcPr>
-          <w:p/>
-        </w:tc>
-        <w:tc>
-          <w:tcPr>
-            <w:tcW w:w="2349" w:type="dxa"/>
-          </w:tcPr>
-          <w:p/>
+        <w:trPr>
+          <w:trHeight w:val="2432"/>
+        </w:trPr>
+        <w:tc>
+          <w:tcPr>
+            <w:tcW w:w="848" w:type="dxa"/>
+          </w:tcPr>
+          <w:p>
+            <w:pPr>
+              <w:pStyle w:val="Paragraphedeliste"/>
+              <w:numPr>
+                <w:ilvl w:val="0"/>
+                <w:numId w:val="2"/>
+              </w:numPr>
+              <w:jc w:val="center"/>
+            </w:pPr>
+          </w:p>
+        </w:tc>
+        <w:tc>
+          <w:tcPr>
+            <w:tcW w:w="2250" w:type="dxa"/>
+          </w:tcPr>
+          <w:p>
+            <w:r>
+              <w:t xml:space="preserve">Affichage de la page d’accueil </w:t>
+            </w:r>
+          </w:p>
+        </w:tc>
+        <w:tc>
+          <w:tcPr>
+            <w:tcW w:w="2105" w:type="dxa"/>
+          </w:tcPr>
+          <w:p>
+            <w:r>
+              <w:t>Ouvrir l’application « D&amp;D fiche personnage »</w:t>
+            </w:r>
+          </w:p>
+        </w:tc>
+        <w:tc>
+          <w:tcPr>
+            <w:tcW w:w="2618" w:type="dxa"/>
+          </w:tcPr>
+          <w:p>
+            <w:r>
+              <w:t>Affichage de la page d’accueil contenant les quatre boutons suivants : (Thème,</w:t>
+            </w:r>
+            <w:r>
+              <w:t xml:space="preserve"> Dés, Ajouter et fiche de personnage</w:t>
+            </w:r>
+            <w:r>
+              <w:t>)</w:t>
+            </w:r>
+            <w:r>
+              <w:t xml:space="preserve"> et le titre de l’application.</w:t>
+            </w:r>
+          </w:p>
+        </w:tc>
+        <w:tc>
+          <w:tcPr>
+            <w:tcW w:w="2814" w:type="dxa"/>
+          </w:tcPr>
+          <w:p>
+            <w:r>
+              <w:t>Le test est une réussite, car lorsque qu’on ouvre l’application la première chose que l’on voit ses le titre ainsi que les quatre boutons : (</w:t>
+            </w:r>
+            <w:r>
+              <w:t>Thème,</w:t>
+            </w:r>
+            <w:r>
+              <w:t xml:space="preserve"> Dés, Ajouter et fiche de personnage</w:t>
+            </w:r>
+            <w:r>
+              <w:t>)</w:t>
+            </w:r>
+            <w:r>
+              <w:t>.</w:t>
+            </w:r>
+          </w:p>
         </w:tc>
       </w:tr>
       <w:tr>
-        <w:tc>
-          <w:tcPr>
-            <w:tcW w:w="2349" w:type="dxa"/>
-          </w:tcPr>
-          <w:p/>
-        </w:tc>
-        <w:tc>
-          <w:tcPr>
-            <w:tcW w:w="2349" w:type="dxa"/>
-          </w:tcPr>
-          <w:p/>
-        </w:tc>
-        <w:tc>
-          <w:tcPr>
-            <w:tcW w:w="2349" w:type="dxa"/>
-          </w:tcPr>
-          <w:p/>
-        </w:tc>
-        <w:tc>
-          <w:tcPr>
-            <w:tcW w:w="2349" w:type="dxa"/>
+        <w:trPr>
+          <w:trHeight w:val="1211"/>
+        </w:trPr>
+        <w:tc>
+          <w:tcPr>
+            <w:tcW w:w="848" w:type="dxa"/>
+          </w:tcPr>
+          <w:p>
+            <w:pPr>
+              <w:pStyle w:val="Paragraphedeliste"/>
+              <w:numPr>
+                <w:ilvl w:val="0"/>
+                <w:numId w:val="2"/>
+              </w:numPr>
+              <w:jc w:val="center"/>
+            </w:pPr>
+          </w:p>
+        </w:tc>
+        <w:tc>
+          <w:tcPr>
+            <w:tcW w:w="2250" w:type="dxa"/>
+          </w:tcPr>
+          <w:p>
+            <w:r>
+              <w:t>Changer le thème dans la page d’accueil.</w:t>
+            </w:r>
+          </w:p>
+        </w:tc>
+        <w:tc>
+          <w:tcPr>
+            <w:tcW w:w="2105" w:type="dxa"/>
+          </w:tcPr>
+          <w:p>
+            <w:r>
+              <w:t>Appuyer sur le bouton « Thème » dans la page d’accueil.</w:t>
+            </w:r>
+          </w:p>
+        </w:tc>
+        <w:tc>
+          <w:tcPr>
+            <w:tcW w:w="2618" w:type="dxa"/>
+          </w:tcPr>
+          <w:p>
+            <w:r>
+              <w:t>Le thème de la page change de couleur soit sombre ou claire</w:t>
+            </w:r>
+            <w:r>
+              <w:t xml:space="preserve"> et </w:t>
+            </w:r>
+            <w:r>
+              <w:t>le bouton</w:t>
+            </w:r>
+            <w:r>
+              <w:t xml:space="preserve"> change de couleur selon le thème.</w:t>
+            </w:r>
+          </w:p>
+        </w:tc>
+        <w:tc>
+          <w:tcPr>
+            <w:tcW w:w="2814" w:type="dxa"/>
           </w:tcPr>
           <w:p/>
         </w:tc>
       </w:tr>
       <w:tr>
-        <w:tc>
-          <w:tcPr>
-            <w:tcW w:w="2349" w:type="dxa"/>
-          </w:tcPr>
-          <w:p/>
-        </w:tc>
-        <w:tc>
-          <w:tcPr>
-            <w:tcW w:w="2349" w:type="dxa"/>
-          </w:tcPr>
-          <w:p/>
-        </w:tc>
-        <w:tc>
-          <w:tcPr>
-            <w:tcW w:w="2349" w:type="dxa"/>
-          </w:tcPr>
-          <w:p/>
-        </w:tc>
-        <w:tc>
-          <w:tcPr>
-            <w:tcW w:w="2349" w:type="dxa"/>
+        <w:trPr>
+          <w:trHeight w:val="1517"/>
+        </w:trPr>
+        <w:tc>
+          <w:tcPr>
+            <w:tcW w:w="848" w:type="dxa"/>
+          </w:tcPr>
+          <w:p>
+            <w:pPr>
+              <w:pStyle w:val="Paragraphedeliste"/>
+              <w:numPr>
+                <w:ilvl w:val="0"/>
+                <w:numId w:val="2"/>
+              </w:numPr>
+              <w:jc w:val="center"/>
+            </w:pPr>
+          </w:p>
+        </w:tc>
+        <w:tc>
+          <w:tcPr>
+            <w:tcW w:w="2250" w:type="dxa"/>
+          </w:tcPr>
+          <w:p>
+            <w:r>
+              <w:t>Affichage de la page des dés</w:t>
+            </w:r>
+          </w:p>
+        </w:tc>
+        <w:tc>
+          <w:tcPr>
+            <w:tcW w:w="2105" w:type="dxa"/>
+          </w:tcPr>
+          <w:p>
+            <w:r>
+              <w:t>Appuyer sur le bouton « Dés » dans la page d’accueil.</w:t>
+            </w:r>
+          </w:p>
+        </w:tc>
+        <w:tc>
+          <w:tcPr>
+            <w:tcW w:w="2618" w:type="dxa"/>
+          </w:tcPr>
+          <w:p>
+            <w:r>
+              <w:t>Affichage de la page des dés contenant les six boutons suivants : (d20, d12, d10, d8, d6 et d4). Et le titre de la page.</w:t>
+            </w:r>
+          </w:p>
+        </w:tc>
+        <w:tc>
+          <w:tcPr>
+            <w:tcW w:w="2814" w:type="dxa"/>
           </w:tcPr>
           <w:p/>
         </w:tc>
       </w:tr>
       <w:tr>
-        <w:tc>
-          <w:tcPr>
-            <w:tcW w:w="2349" w:type="dxa"/>
-          </w:tcPr>
-          <w:p/>
-        </w:tc>
-        <w:tc>
-          <w:tcPr>
-            <w:tcW w:w="2349" w:type="dxa"/>
-          </w:tcPr>
-          <w:p/>
-        </w:tc>
-        <w:tc>
-          <w:tcPr>
-            <w:tcW w:w="2349" w:type="dxa"/>
-          </w:tcPr>
-          <w:p/>
-        </w:tc>
-        <w:tc>
-          <w:tcPr>
-            <w:tcW w:w="2349" w:type="dxa"/>
+        <w:trPr>
+          <w:trHeight w:val="1525"/>
+        </w:trPr>
+        <w:tc>
+          <w:tcPr>
+            <w:tcW w:w="848" w:type="dxa"/>
+          </w:tcPr>
+          <w:p>
+            <w:pPr>
+              <w:pStyle w:val="Paragraphedeliste"/>
+              <w:numPr>
+                <w:ilvl w:val="0"/>
+                <w:numId w:val="2"/>
+              </w:numPr>
+              <w:jc w:val="center"/>
+            </w:pPr>
+          </w:p>
+        </w:tc>
+        <w:tc>
+          <w:tcPr>
+            <w:tcW w:w="2250" w:type="dxa"/>
+          </w:tcPr>
+          <w:p>
+            <w:r>
+              <w:t>Lancer un dé a 20 faces</w:t>
+            </w:r>
+          </w:p>
+        </w:tc>
+        <w:tc>
+          <w:tcPr>
+            <w:tcW w:w="2105" w:type="dxa"/>
+          </w:tcPr>
+          <w:p>
+            <w:r>
+              <w:t>Appuyer sur le bouton « d20 ».</w:t>
+            </w:r>
+          </w:p>
+        </w:tc>
+        <w:tc>
+          <w:tcPr>
+            <w:tcW w:w="2618" w:type="dxa"/>
+          </w:tcPr>
+          <w:p>
+            <w:r>
+              <w:t>Le bouton doit générer un chiffre entre 1 et 20 puis changer son texte pour mettre la valeur obtenue.</w:t>
+            </w:r>
+          </w:p>
+        </w:tc>
+        <w:tc>
+          <w:tcPr>
+            <w:tcW w:w="2814" w:type="dxa"/>
           </w:tcPr>
           <w:p/>
         </w:tc>
       </w:tr>
       <w:tr>
-        <w:tc>
-          <w:tcPr>
-            <w:tcW w:w="2349" w:type="dxa"/>
-          </w:tcPr>
-          <w:p/>
-        </w:tc>
-        <w:tc>
-          <w:tcPr>
-            <w:tcW w:w="2349" w:type="dxa"/>
-          </w:tcPr>
-          <w:p/>
-        </w:tc>
-        <w:tc>
-          <w:tcPr>
-            <w:tcW w:w="2349" w:type="dxa"/>
-          </w:tcPr>
-          <w:p/>
-        </w:tc>
-        <w:tc>
-          <w:tcPr>
-            <w:tcW w:w="2349" w:type="dxa"/>
+        <w:trPr>
+          <w:trHeight w:val="1517"/>
+        </w:trPr>
+        <w:tc>
+          <w:tcPr>
+            <w:tcW w:w="848" w:type="dxa"/>
+          </w:tcPr>
+          <w:p>
+            <w:pPr>
+              <w:pStyle w:val="Paragraphedeliste"/>
+              <w:numPr>
+                <w:ilvl w:val="0"/>
+                <w:numId w:val="2"/>
+              </w:numPr>
+              <w:jc w:val="center"/>
+            </w:pPr>
+          </w:p>
+        </w:tc>
+        <w:tc>
+          <w:tcPr>
+            <w:tcW w:w="2250" w:type="dxa"/>
+          </w:tcPr>
+          <w:p>
+            <w:r>
+              <w:t>Lancer un dé a 12 faces</w:t>
+            </w:r>
+          </w:p>
+        </w:tc>
+        <w:tc>
+          <w:tcPr>
+            <w:tcW w:w="2105" w:type="dxa"/>
+          </w:tcPr>
+          <w:p>
+            <w:r>
+              <w:t>Appuyer sur le bouton « d12 ».</w:t>
+            </w:r>
+          </w:p>
+        </w:tc>
+        <w:tc>
+          <w:tcPr>
+            <w:tcW w:w="2618" w:type="dxa"/>
+          </w:tcPr>
+          <w:p>
+            <w:r>
+              <w:t>Le bouton doit générer un chiffre entre 1 et 12 puis changer son texte pour mettre la valeur obtenue.</w:t>
+            </w:r>
+          </w:p>
+        </w:tc>
+        <w:tc>
+          <w:tcPr>
+            <w:tcW w:w="2814" w:type="dxa"/>
           </w:tcPr>
           <w:p/>
         </w:tc>
       </w:tr>
       <w:tr>
-        <w:tc>
-          <w:tcPr>
-            <w:tcW w:w="2349" w:type="dxa"/>
-          </w:tcPr>
-          <w:p/>
-        </w:tc>
-        <w:tc>
-          <w:tcPr>
-            <w:tcW w:w="2349" w:type="dxa"/>
-          </w:tcPr>
-          <w:p/>
-        </w:tc>
-        <w:tc>
-          <w:tcPr>
-            <w:tcW w:w="2349" w:type="dxa"/>
-          </w:tcPr>
-          <w:p/>
-        </w:tc>
-        <w:tc>
-          <w:tcPr>
-            <w:tcW w:w="2349" w:type="dxa"/>
+        <w:trPr>
+          <w:trHeight w:val="1517"/>
+        </w:trPr>
+        <w:tc>
+          <w:tcPr>
+            <w:tcW w:w="848" w:type="dxa"/>
+          </w:tcPr>
+          <w:p>
+            <w:pPr>
+              <w:pStyle w:val="Paragraphedeliste"/>
+              <w:numPr>
+                <w:ilvl w:val="0"/>
+                <w:numId w:val="2"/>
+              </w:numPr>
+              <w:jc w:val="center"/>
+            </w:pPr>
+          </w:p>
+        </w:tc>
+        <w:tc>
+          <w:tcPr>
+            <w:tcW w:w="2250" w:type="dxa"/>
+          </w:tcPr>
+          <w:p>
+            <w:r>
+              <w:t>Lancer un dé a 10 faces</w:t>
+            </w:r>
+          </w:p>
+        </w:tc>
+        <w:tc>
+          <w:tcPr>
+            <w:tcW w:w="2105" w:type="dxa"/>
+          </w:tcPr>
+          <w:p>
+            <w:r>
+              <w:t>Appuyer sur le bouton « d10 ».</w:t>
+            </w:r>
+          </w:p>
+        </w:tc>
+        <w:tc>
+          <w:tcPr>
+            <w:tcW w:w="2618" w:type="dxa"/>
+          </w:tcPr>
+          <w:p>
+            <w:r>
+              <w:t>Le bouton doit générer un chiffre entre 1 et 10 puis changer son texte pour mettre la valeur obtenue.</w:t>
+            </w:r>
+          </w:p>
+        </w:tc>
+        <w:tc>
+          <w:tcPr>
+            <w:tcW w:w="2814" w:type="dxa"/>
           </w:tcPr>
           <w:p/>
         </w:tc>
       </w:tr>
       <w:tr>
-        <w:tc>
-          <w:tcPr>
-            <w:tcW w:w="2349" w:type="dxa"/>
-          </w:tcPr>
-          <w:p/>
-        </w:tc>
-        <w:tc>
-          <w:tcPr>
-            <w:tcW w:w="2349" w:type="dxa"/>
-          </w:tcPr>
-          <w:p/>
-        </w:tc>
-        <w:tc>
-          <w:tcPr>
-            <w:tcW w:w="2349" w:type="dxa"/>
-          </w:tcPr>
-          <w:p/>
-        </w:tc>
-        <w:tc>
-          <w:tcPr>
-            <w:tcW w:w="2349" w:type="dxa"/>
+        <w:trPr>
+          <w:trHeight w:val="1517"/>
+        </w:trPr>
+        <w:tc>
+          <w:tcPr>
+            <w:tcW w:w="848" w:type="dxa"/>
+          </w:tcPr>
+          <w:p>
+            <w:pPr>
+              <w:pStyle w:val="Paragraphedeliste"/>
+              <w:numPr>
+                <w:ilvl w:val="0"/>
+                <w:numId w:val="2"/>
+              </w:numPr>
+              <w:jc w:val="center"/>
+            </w:pPr>
+          </w:p>
+        </w:tc>
+        <w:tc>
+          <w:tcPr>
+            <w:tcW w:w="2250" w:type="dxa"/>
+          </w:tcPr>
+          <w:p>
+            <w:r>
+              <w:t>Lancer un dé a 8 faces</w:t>
+            </w:r>
+          </w:p>
+        </w:tc>
+        <w:tc>
+          <w:tcPr>
+            <w:tcW w:w="2105" w:type="dxa"/>
+          </w:tcPr>
+          <w:p>
+            <w:r>
+              <w:t>Appuyer sur le bouton « d8 ».</w:t>
+            </w:r>
+          </w:p>
+        </w:tc>
+        <w:tc>
+          <w:tcPr>
+            <w:tcW w:w="2618" w:type="dxa"/>
+          </w:tcPr>
+          <w:p>
+            <w:r>
+              <w:t xml:space="preserve">Le bouton </w:t>
+            </w:r>
+            <w:r>
+              <w:t>doit</w:t>
+            </w:r>
+            <w:r>
+              <w:t xml:space="preserve"> générer un chiffre entre 1 et 8 puis changer son texte pour mettre la valeur obtenue.</w:t>
+            </w:r>
+          </w:p>
+        </w:tc>
+        <w:tc>
+          <w:tcPr>
+            <w:tcW w:w="2814" w:type="dxa"/>
           </w:tcPr>
           <w:p/>
         </w:tc>
       </w:tr>
       <w:tr>
-        <w:tc>
-          <w:tcPr>
-            <w:tcW w:w="2349" w:type="dxa"/>
-          </w:tcPr>
-          <w:p/>
-        </w:tc>
-        <w:tc>
-          <w:tcPr>
-            <w:tcW w:w="2349" w:type="dxa"/>
-          </w:tcPr>
-          <w:p/>
-        </w:tc>
-        <w:tc>
-          <w:tcPr>
-            <w:tcW w:w="2349" w:type="dxa"/>
-          </w:tcPr>
-          <w:p/>
-        </w:tc>
-        <w:tc>
-          <w:tcPr>
-            <w:tcW w:w="2349" w:type="dxa"/>
+        <w:trPr>
+          <w:trHeight w:val="915"/>
+        </w:trPr>
+        <w:tc>
+          <w:tcPr>
+            <w:tcW w:w="848" w:type="dxa"/>
+          </w:tcPr>
+          <w:p>
+            <w:pPr>
+              <w:pStyle w:val="Paragraphedeliste"/>
+              <w:numPr>
+                <w:ilvl w:val="0"/>
+                <w:numId w:val="2"/>
+              </w:numPr>
+              <w:jc w:val="center"/>
+            </w:pPr>
+          </w:p>
+        </w:tc>
+        <w:tc>
+          <w:tcPr>
+            <w:tcW w:w="2250" w:type="dxa"/>
+          </w:tcPr>
+          <w:p>
+            <w:r>
+              <w:t>Lancer un dé a 6 faces</w:t>
+            </w:r>
+          </w:p>
+        </w:tc>
+        <w:tc>
+          <w:tcPr>
+            <w:tcW w:w="2105" w:type="dxa"/>
+          </w:tcPr>
+          <w:p>
+            <w:r>
+              <w:t>Appuyer sur le bouton « d6 ».</w:t>
+            </w:r>
+          </w:p>
+        </w:tc>
+        <w:tc>
+          <w:tcPr>
+            <w:tcW w:w="2618" w:type="dxa"/>
+          </w:tcPr>
+          <w:p>
+            <w:r>
+              <w:t xml:space="preserve">Le bouton </w:t>
+            </w:r>
+            <w:r>
+              <w:t>doit</w:t>
+            </w:r>
+            <w:r>
+              <w:t xml:space="preserve"> générer un chiffre entre 1 et 6 puis changer son texte pour mettre la valeur obtenue.</w:t>
+            </w:r>
+          </w:p>
+        </w:tc>
+        <w:tc>
+          <w:tcPr>
+            <w:tcW w:w="2814" w:type="dxa"/>
           </w:tcPr>
           <w:p/>
         </w:tc>
       </w:tr>
       <w:tr>
-        <w:tc>
-          <w:tcPr>
-            <w:tcW w:w="2349" w:type="dxa"/>
-          </w:tcPr>
-          <w:p/>
-        </w:tc>
-        <w:tc>
-          <w:tcPr>
-            <w:tcW w:w="2349" w:type="dxa"/>
-          </w:tcPr>
-          <w:p/>
-        </w:tc>
-        <w:tc>
-          <w:tcPr>
-            <w:tcW w:w="2349" w:type="dxa"/>
-          </w:tcPr>
-          <w:p/>
-        </w:tc>
-        <w:tc>
-          <w:tcPr>
-            <w:tcW w:w="2349" w:type="dxa"/>
+        <w:trPr>
+          <w:trHeight w:val="149"/>
+        </w:trPr>
+        <w:tc>
+          <w:tcPr>
+            <w:tcW w:w="848" w:type="dxa"/>
+          </w:tcPr>
+          <w:p>
+            <w:pPr>
+              <w:pStyle w:val="Paragraphedeliste"/>
+              <w:numPr>
+                <w:ilvl w:val="0"/>
+                <w:numId w:val="2"/>
+              </w:numPr>
+              <w:jc w:val="center"/>
+            </w:pPr>
+          </w:p>
+        </w:tc>
+        <w:tc>
+          <w:tcPr>
+            <w:tcW w:w="2250" w:type="dxa"/>
+          </w:tcPr>
+          <w:p>
+            <w:r>
+              <w:t>Lancer un dé a 4 faces.</w:t>
+            </w:r>
+          </w:p>
+        </w:tc>
+        <w:tc>
+          <w:tcPr>
+            <w:tcW w:w="2105" w:type="dxa"/>
+          </w:tcPr>
+          <w:p>
+            <w:r>
+              <w:t>Appuyer sur le bouton « d4 ».</w:t>
+            </w:r>
+          </w:p>
+        </w:tc>
+        <w:tc>
+          <w:tcPr>
+            <w:tcW w:w="2618" w:type="dxa"/>
+          </w:tcPr>
+          <w:p>
+            <w:r>
+              <w:t>Le bouton doit générer un chiffre entre 1 et 4 puis changer son texte pour mettre la valeur obtenue.</w:t>
+            </w:r>
+          </w:p>
+        </w:tc>
+        <w:tc>
+          <w:tcPr>
+            <w:tcW w:w="2814" w:type="dxa"/>
           </w:tcPr>
           <w:p/>
         </w:tc>
       </w:tr>
       <w:tr>
-        <w:tc>
-          <w:tcPr>
-            <w:tcW w:w="2349" w:type="dxa"/>
-          </w:tcPr>
-          <w:p/>
-        </w:tc>
-        <w:tc>
-          <w:tcPr>
-            <w:tcW w:w="2349" w:type="dxa"/>
-          </w:tcPr>
-          <w:p/>
-        </w:tc>
-        <w:tc>
-          <w:tcPr>
-            <w:tcW w:w="2349" w:type="dxa"/>
-          </w:tcPr>
-          <w:p/>
-        </w:tc>
-        <w:tc>
-          <w:tcPr>
-            <w:tcW w:w="2349" w:type="dxa"/>
+        <w:trPr>
+          <w:trHeight w:val="149"/>
+        </w:trPr>
+        <w:tc>
+          <w:tcPr>
+            <w:tcW w:w="848" w:type="dxa"/>
+          </w:tcPr>
+          <w:p>
+            <w:pPr>
+              <w:pStyle w:val="Paragraphedeliste"/>
+              <w:numPr>
+                <w:ilvl w:val="0"/>
+                <w:numId w:val="2"/>
+              </w:numPr>
+              <w:jc w:val="center"/>
+            </w:pPr>
+          </w:p>
+        </w:tc>
+        <w:tc>
+          <w:tcPr>
+            <w:tcW w:w="2250" w:type="dxa"/>
+          </w:tcPr>
+          <w:p>
+            <w:r>
+              <w:t>Changer le thème dans la page dé.</w:t>
+            </w:r>
+          </w:p>
+        </w:tc>
+        <w:tc>
+          <w:tcPr>
+            <w:tcW w:w="2105" w:type="dxa"/>
+          </w:tcPr>
+          <w:p>
+            <w:r>
+              <w:t>Le bouton thème qui est dans la page d’accueil doit avoir été appuyé.</w:t>
+            </w:r>
+          </w:p>
+        </w:tc>
+        <w:tc>
+          <w:tcPr>
+            <w:tcW w:w="2618" w:type="dxa"/>
+          </w:tcPr>
+          <w:p>
+            <w:r>
+              <w:t xml:space="preserve">Le thème de la page change de couleur soit sombre ou claire et </w:t>
+            </w:r>
+            <w:r>
+              <w:t>le</w:t>
+            </w:r>
+            <w:r>
+              <w:t>s</w:t>
+            </w:r>
+            <w:r>
+              <w:t xml:space="preserve"> bouton</w:t>
+            </w:r>
+            <w:r>
+              <w:t>s</w:t>
+            </w:r>
+            <w:r>
+              <w:t xml:space="preserve"> change de couleur selon le thème.</w:t>
+            </w:r>
+          </w:p>
+        </w:tc>
+        <w:tc>
+          <w:tcPr>
+            <w:tcW w:w="2814" w:type="dxa"/>
           </w:tcPr>
           <w:p/>
         </w:tc>
       </w:tr>
       <w:tr>
-        <w:tc>
-          <w:tcPr>
-            <w:tcW w:w="2349" w:type="dxa"/>
-          </w:tcPr>
-          <w:p/>
-        </w:tc>
-        <w:tc>
-          <w:tcPr>
-            <w:tcW w:w="2349" w:type="dxa"/>
-          </w:tcPr>
-          <w:p/>
-        </w:tc>
-        <w:tc>
-          <w:tcPr>
-            <w:tcW w:w="2349" w:type="dxa"/>
-          </w:tcPr>
-          <w:p/>
-        </w:tc>
-        <w:tc>
-          <w:tcPr>
-            <w:tcW w:w="2349" w:type="dxa"/>
+        <w:trPr>
+          <w:trHeight w:val="149"/>
+        </w:trPr>
+        <w:tc>
+          <w:tcPr>
+            <w:tcW w:w="848" w:type="dxa"/>
+          </w:tcPr>
+          <w:p>
+            <w:pPr>
+              <w:pStyle w:val="Paragraphedeliste"/>
+              <w:numPr>
+                <w:ilvl w:val="0"/>
+                <w:numId w:val="2"/>
+              </w:numPr>
+              <w:jc w:val="center"/>
+            </w:pPr>
+          </w:p>
+        </w:tc>
+        <w:tc>
+          <w:tcPr>
+            <w:tcW w:w="2250" w:type="dxa"/>
+          </w:tcPr>
+          <w:p>
+            <w:r>
+              <w:t>Afficher la page d’ajout de personnage.</w:t>
+            </w:r>
+          </w:p>
+        </w:tc>
+        <w:tc>
+          <w:tcPr>
+            <w:tcW w:w="2105" w:type="dxa"/>
+          </w:tcPr>
+          <w:p>
+            <w:r>
+              <w:t>Appuyer sur le bouton « Ajouter »</w:t>
+            </w:r>
+            <w:r>
+              <w:t xml:space="preserve"> dans la page d’accueil</w:t>
+            </w:r>
+            <w:r>
+              <w:t>.</w:t>
+            </w:r>
+          </w:p>
+        </w:tc>
+        <w:tc>
+          <w:tcPr>
+            <w:tcW w:w="2618" w:type="dxa"/>
+          </w:tcPr>
+          <w:p/>
+        </w:tc>
+        <w:tc>
+          <w:tcPr>
+            <w:tcW w:w="2814" w:type="dxa"/>
           </w:tcPr>
           <w:p/>
         </w:tc>
       </w:tr>
       <w:tr>
-        <w:tc>
-          <w:tcPr>
-            <w:tcW w:w="2349" w:type="dxa"/>
-          </w:tcPr>
-          <w:p/>
-        </w:tc>
-        <w:tc>
-          <w:tcPr>
-            <w:tcW w:w="2349" w:type="dxa"/>
-          </w:tcPr>
-          <w:p/>
-        </w:tc>
-        <w:tc>
-          <w:tcPr>
-            <w:tcW w:w="2349" w:type="dxa"/>
-          </w:tcPr>
-          <w:p/>
-        </w:tc>
-        <w:tc>
-          <w:tcPr>
-            <w:tcW w:w="2349" w:type="dxa"/>
+        <w:trPr>
+          <w:trHeight w:val="149"/>
+        </w:trPr>
+        <w:tc>
+          <w:tcPr>
+            <w:tcW w:w="848" w:type="dxa"/>
+          </w:tcPr>
+          <w:p>
+            <w:pPr>
+              <w:pStyle w:val="Paragraphedeliste"/>
+              <w:numPr>
+                <w:ilvl w:val="0"/>
+                <w:numId w:val="2"/>
+              </w:numPr>
+              <w:jc w:val="center"/>
+            </w:pPr>
+          </w:p>
+        </w:tc>
+        <w:tc>
+          <w:tcPr>
+            <w:tcW w:w="2250" w:type="dxa"/>
+          </w:tcPr>
+          <w:p>
+            <w:r>
+              <w:t xml:space="preserve">Sélectionnée une race dans la liste déroulante pour l’ajouter au personnage. </w:t>
+            </w:r>
+          </w:p>
+        </w:tc>
+        <w:tc>
+          <w:tcPr>
+            <w:tcW w:w="2105" w:type="dxa"/>
+          </w:tcPr>
+          <w:p/>
+        </w:tc>
+        <w:tc>
+          <w:tcPr>
+            <w:tcW w:w="2618" w:type="dxa"/>
+          </w:tcPr>
+          <w:p/>
+        </w:tc>
+        <w:tc>
+          <w:tcPr>
+            <w:tcW w:w="2814" w:type="dxa"/>
           </w:tcPr>
           <w:p/>
         </w:tc>
       </w:tr>
       <w:tr>
-        <w:tc>
-          <w:tcPr>
-            <w:tcW w:w="2349" w:type="dxa"/>
-          </w:tcPr>
-          <w:p/>
-        </w:tc>
-        <w:tc>
-          <w:tcPr>
-            <w:tcW w:w="2349" w:type="dxa"/>
-          </w:tcPr>
-          <w:p/>
-        </w:tc>
-        <w:tc>
-          <w:tcPr>
-            <w:tcW w:w="2349" w:type="dxa"/>
-          </w:tcPr>
-          <w:p/>
-        </w:tc>
-        <w:tc>
-          <w:tcPr>
-            <w:tcW w:w="2349" w:type="dxa"/>
+        <w:trPr>
+          <w:trHeight w:val="149"/>
+        </w:trPr>
+        <w:tc>
+          <w:tcPr>
+            <w:tcW w:w="848" w:type="dxa"/>
+          </w:tcPr>
+          <w:p>
+            <w:pPr>
+              <w:pStyle w:val="Paragraphedeliste"/>
+              <w:numPr>
+                <w:ilvl w:val="0"/>
+                <w:numId w:val="2"/>
+              </w:numPr>
+              <w:jc w:val="center"/>
+            </w:pPr>
+          </w:p>
+        </w:tc>
+        <w:tc>
+          <w:tcPr>
+            <w:tcW w:w="2250" w:type="dxa"/>
+          </w:tcPr>
+          <w:p>
+            <w:r>
+              <w:t xml:space="preserve">Sélectionnée une classe dans la liste déroulante pour l’ajouter au personnage </w:t>
+            </w:r>
+          </w:p>
+        </w:tc>
+        <w:tc>
+          <w:tcPr>
+            <w:tcW w:w="2105" w:type="dxa"/>
+          </w:tcPr>
+          <w:p/>
+        </w:tc>
+        <w:tc>
+          <w:tcPr>
+            <w:tcW w:w="2618" w:type="dxa"/>
+          </w:tcPr>
+          <w:p/>
+        </w:tc>
+        <w:tc>
+          <w:tcPr>
+            <w:tcW w:w="2814" w:type="dxa"/>
           </w:tcPr>
           <w:p/>
         </w:tc>
       </w:tr>
       <w:tr>
-        <w:tc>
-          <w:tcPr>
-            <w:tcW w:w="2349" w:type="dxa"/>
-          </w:tcPr>
-          <w:p/>
-        </w:tc>
-        <w:tc>
-          <w:tcPr>
-            <w:tcW w:w="2349" w:type="dxa"/>
-          </w:tcPr>
-          <w:p/>
-        </w:tc>
-        <w:tc>
-          <w:tcPr>
-            <w:tcW w:w="2349" w:type="dxa"/>
-          </w:tcPr>
-          <w:p/>
-        </w:tc>
-        <w:tc>
-          <w:tcPr>
-            <w:tcW w:w="2349" w:type="dxa"/>
+        <w:trPr>
+          <w:trHeight w:val="149"/>
+        </w:trPr>
+        <w:tc>
+          <w:tcPr>
+            <w:tcW w:w="848" w:type="dxa"/>
+          </w:tcPr>
+          <w:p>
+            <w:pPr>
+              <w:pStyle w:val="Paragraphedeliste"/>
+              <w:numPr>
+                <w:ilvl w:val="0"/>
+                <w:numId w:val="2"/>
+              </w:numPr>
+              <w:jc w:val="center"/>
+            </w:pPr>
+          </w:p>
+        </w:tc>
+        <w:tc>
+          <w:tcPr>
+            <w:tcW w:w="2250" w:type="dxa"/>
+          </w:tcPr>
+          <w:p>
+            <w:r>
+              <w:t>Ajouter un nouveau personnage.</w:t>
+            </w:r>
+          </w:p>
+        </w:tc>
+        <w:tc>
+          <w:tcPr>
+            <w:tcW w:w="2105" w:type="dxa"/>
+          </w:tcPr>
+          <w:p>
+            <w:r>
+              <w:t>Appuyer sur le bouton « Ajouter </w:t>
+            </w:r>
+            <w:r>
+              <w:t xml:space="preserve"> le personnage</w:t>
+            </w:r>
+            <w:r>
+              <w:t>» dan</w:t>
+            </w:r>
+            <w:r>
+              <w:t>s le formulaire d’ajout</w:t>
+            </w:r>
+            <w:r>
+              <w:t>.</w:t>
+            </w:r>
+          </w:p>
+        </w:tc>
+        <w:tc>
+          <w:tcPr>
+            <w:tcW w:w="2618" w:type="dxa"/>
+          </w:tcPr>
+          <w:p/>
+        </w:tc>
+        <w:tc>
+          <w:tcPr>
+            <w:tcW w:w="2814" w:type="dxa"/>
           </w:tcPr>
           <w:p/>
         </w:tc>
       </w:tr>
       <w:tr>
-        <w:tc>
-          <w:tcPr>
-            <w:tcW w:w="2349" w:type="dxa"/>
-          </w:tcPr>
-          <w:p/>
-        </w:tc>
-        <w:tc>
-          <w:tcPr>
-            <w:tcW w:w="2349" w:type="dxa"/>
-          </w:tcPr>
-          <w:p/>
-        </w:tc>
-        <w:tc>
-          <w:tcPr>
-            <w:tcW w:w="2349" w:type="dxa"/>
-          </w:tcPr>
-          <w:p/>
-        </w:tc>
-        <w:tc>
-          <w:tcPr>
-            <w:tcW w:w="2349" w:type="dxa"/>
+        <w:trPr>
+          <w:trHeight w:val="149"/>
+        </w:trPr>
+        <w:tc>
+          <w:tcPr>
+            <w:tcW w:w="848" w:type="dxa"/>
+          </w:tcPr>
+          <w:p>
+            <w:pPr>
+              <w:pStyle w:val="Paragraphedeliste"/>
+              <w:numPr>
+                <w:ilvl w:val="0"/>
+                <w:numId w:val="2"/>
+              </w:numPr>
+              <w:jc w:val="center"/>
+            </w:pPr>
+          </w:p>
+        </w:tc>
+        <w:tc>
+          <w:tcPr>
+            <w:tcW w:w="2250" w:type="dxa"/>
+          </w:tcPr>
+          <w:p>
+            <w:r>
+              <w:t>Changer thème de la page d’ajout de personnage.</w:t>
+            </w:r>
+          </w:p>
+        </w:tc>
+        <w:tc>
+          <w:tcPr>
+            <w:tcW w:w="2105" w:type="dxa"/>
+          </w:tcPr>
+          <w:p>
+            <w:r>
+              <w:t>Le bouton thème qui est dans la page d’accueil doit avoir été appuyé.</w:t>
+            </w:r>
+          </w:p>
+        </w:tc>
+        <w:tc>
+          <w:tcPr>
+            <w:tcW w:w="2618" w:type="dxa"/>
+          </w:tcPr>
+          <w:p>
+            <w:r>
+              <w:t>Le thème de la page change de couleur soit sombre ou claire les champs et le bouton change de couleur.</w:t>
+            </w:r>
+          </w:p>
+        </w:tc>
+        <w:tc>
+          <w:tcPr>
+            <w:tcW w:w="2814" w:type="dxa"/>
           </w:tcPr>
           <w:p/>
         </w:tc>
       </w:tr>
       <w:tr>
-        <w:tc>
-          <w:tcPr>
-            <w:tcW w:w="2349" w:type="dxa"/>
-          </w:tcPr>
-          <w:p/>
-        </w:tc>
-        <w:tc>
-          <w:tcPr>
-            <w:tcW w:w="2349" w:type="dxa"/>
-          </w:tcPr>
-          <w:p/>
-        </w:tc>
-        <w:tc>
-          <w:tcPr>
-            <w:tcW w:w="2349" w:type="dxa"/>
-          </w:tcPr>
-          <w:p/>
-        </w:tc>
-        <w:tc>
-          <w:tcPr>
-            <w:tcW w:w="2349" w:type="dxa"/>
+        <w:trPr>
+          <w:trHeight w:val="149"/>
+        </w:trPr>
+        <w:tc>
+          <w:tcPr>
+            <w:tcW w:w="848" w:type="dxa"/>
+          </w:tcPr>
+          <w:p>
+            <w:pPr>
+              <w:pStyle w:val="Paragraphedeliste"/>
+              <w:numPr>
+                <w:ilvl w:val="0"/>
+                <w:numId w:val="2"/>
+              </w:numPr>
+              <w:jc w:val="center"/>
+            </w:pPr>
+          </w:p>
+        </w:tc>
+        <w:tc>
+          <w:tcPr>
+            <w:tcW w:w="2250" w:type="dxa"/>
+          </w:tcPr>
+          <w:p>
+            <w:r>
+              <w:t>Afficher la page de la liste des personnages.</w:t>
+            </w:r>
+          </w:p>
+        </w:tc>
+        <w:tc>
+          <w:tcPr>
+            <w:tcW w:w="2105" w:type="dxa"/>
+          </w:tcPr>
+          <w:p>
+            <w:r>
+              <w:t>Appuyer sur le bouton « </w:t>
+            </w:r>
+            <w:r>
+              <w:t>Liste des personnage</w:t>
+            </w:r>
+            <w:r>
+              <w:t> </w:t>
+            </w:r>
+            <w:r>
+              <w:t>» dans</w:t>
+            </w:r>
+            <w:r>
+              <w:t xml:space="preserve"> la page information du personnage.</w:t>
+            </w:r>
+          </w:p>
+        </w:tc>
+        <w:tc>
+          <w:tcPr>
+            <w:tcW w:w="2618" w:type="dxa"/>
+          </w:tcPr>
+          <w:p/>
+        </w:tc>
+        <w:tc>
+          <w:tcPr>
+            <w:tcW w:w="2814" w:type="dxa"/>
           </w:tcPr>
           <w:p/>
         </w:tc>
       </w:tr>
       <w:tr>
-        <w:tc>
-          <w:tcPr>
-            <w:tcW w:w="2349" w:type="dxa"/>
-          </w:tcPr>
-          <w:p/>
-        </w:tc>
-        <w:tc>
-          <w:tcPr>
-            <w:tcW w:w="2349" w:type="dxa"/>
-          </w:tcPr>
-          <w:p/>
-        </w:tc>
-        <w:tc>
-          <w:tcPr>
-            <w:tcW w:w="2349" w:type="dxa"/>
-          </w:tcPr>
-          <w:p/>
-        </w:tc>
-        <w:tc>
-          <w:tcPr>
-            <w:tcW w:w="2349" w:type="dxa"/>
+        <w:trPr>
+          <w:trHeight w:val="149"/>
+        </w:trPr>
+        <w:tc>
+          <w:tcPr>
+            <w:tcW w:w="848" w:type="dxa"/>
+          </w:tcPr>
+          <w:p>
+            <w:pPr>
+              <w:pStyle w:val="Paragraphedeliste"/>
+              <w:numPr>
+                <w:ilvl w:val="0"/>
+                <w:numId w:val="2"/>
+              </w:numPr>
+              <w:jc w:val="center"/>
+            </w:pPr>
+          </w:p>
+        </w:tc>
+        <w:tc>
+          <w:tcPr>
+            <w:tcW w:w="2250" w:type="dxa"/>
+          </w:tcPr>
+          <w:p>
+            <w:r>
+              <w:t>Changer le thème de la page liste des personnages.</w:t>
+            </w:r>
+          </w:p>
+        </w:tc>
+        <w:tc>
+          <w:tcPr>
+            <w:tcW w:w="2105" w:type="dxa"/>
+          </w:tcPr>
+          <w:p>
+            <w:r>
+              <w:t>Le bouton thème qui est dans la page d’accueil doit avoir été appuyé.</w:t>
+            </w:r>
+          </w:p>
+        </w:tc>
+        <w:tc>
+          <w:tcPr>
+            <w:tcW w:w="2618" w:type="dxa"/>
+          </w:tcPr>
+          <w:p>
+            <w:r>
+              <w:t>Le thème de la page change de couleur soit sombre ou claire et le bouton change de couleu</w:t>
+            </w:r>
+            <w:r>
+              <w:t>r</w:t>
+            </w:r>
+            <w:r>
+              <w:t>.</w:t>
+            </w:r>
+          </w:p>
+        </w:tc>
+        <w:tc>
+          <w:tcPr>
+            <w:tcW w:w="2814" w:type="dxa"/>
           </w:tcPr>
           <w:p/>
         </w:tc>
       </w:tr>
       <w:tr>
-        <w:tc>
-          <w:tcPr>
-            <w:tcW w:w="2349" w:type="dxa"/>
-          </w:tcPr>
-          <w:p/>
-        </w:tc>
-        <w:tc>
-          <w:tcPr>
-            <w:tcW w:w="2349" w:type="dxa"/>
-          </w:tcPr>
-          <w:p/>
-        </w:tc>
-        <w:tc>
-          <w:tcPr>
-            <w:tcW w:w="2349" w:type="dxa"/>
-          </w:tcPr>
-          <w:p/>
-        </w:tc>
-        <w:tc>
-          <w:tcPr>
-            <w:tcW w:w="2349" w:type="dxa"/>
+        <w:trPr>
+          <w:trHeight w:val="149"/>
+        </w:trPr>
+        <w:tc>
+          <w:tcPr>
+            <w:tcW w:w="848" w:type="dxa"/>
+          </w:tcPr>
+          <w:p>
+            <w:pPr>
+              <w:pStyle w:val="Paragraphedeliste"/>
+              <w:numPr>
+                <w:ilvl w:val="0"/>
+                <w:numId w:val="2"/>
+              </w:numPr>
+              <w:jc w:val="center"/>
+            </w:pPr>
+          </w:p>
+        </w:tc>
+        <w:tc>
+          <w:tcPr>
+            <w:tcW w:w="2250" w:type="dxa"/>
+          </w:tcPr>
+          <w:p>
+            <w:r>
+              <w:t>Afficher</w:t>
+            </w:r>
+            <w:r>
+              <w:t xml:space="preserve"> la page contenant les </w:t>
+            </w:r>
+            <w:r>
+              <w:t>informations du personnage sélectionnée.</w:t>
+            </w:r>
+          </w:p>
+        </w:tc>
+        <w:tc>
+          <w:tcPr>
+            <w:tcW w:w="2105" w:type="dxa"/>
+          </w:tcPr>
+          <w:p>
+            <w:r>
+              <w:t>Appuyer sur l</w:t>
+            </w:r>
+            <w:r>
+              <w:t xml:space="preserve">’un des </w:t>
+            </w:r>
+            <w:r>
+              <w:t>bouton</w:t>
+            </w:r>
+            <w:r>
+              <w:t>s</w:t>
+            </w:r>
+            <w:r>
+              <w:t xml:space="preserve"> « </w:t>
+            </w:r>
+            <w:r>
+              <w:t>Voir</w:t>
+            </w:r>
+            <w:r>
+              <w:t> </w:t>
+            </w:r>
+            <w:r>
+              <w:t>» dans</w:t>
+            </w:r>
+            <w:r>
+              <w:t xml:space="preserve"> la page</w:t>
+            </w:r>
+            <w:r>
+              <w:t xml:space="preserve"> liste des personnages</w:t>
+            </w:r>
+            <w:r>
+              <w:t>.</w:t>
+            </w:r>
+          </w:p>
+        </w:tc>
+        <w:tc>
+          <w:tcPr>
+            <w:tcW w:w="2618" w:type="dxa"/>
+          </w:tcPr>
+          <w:p/>
+        </w:tc>
+        <w:tc>
+          <w:tcPr>
+            <w:tcW w:w="2814" w:type="dxa"/>
           </w:tcPr>
           <w:p/>
         </w:tc>
       </w:tr>
       <w:tr>
-        <w:tc>
-          <w:tcPr>
-            <w:tcW w:w="2349" w:type="dxa"/>
-          </w:tcPr>
-          <w:p/>
-        </w:tc>
-        <w:tc>
-          <w:tcPr>
-            <w:tcW w:w="2349" w:type="dxa"/>
-          </w:tcPr>
-          <w:p/>
-        </w:tc>
-        <w:tc>
-          <w:tcPr>
-            <w:tcW w:w="2349" w:type="dxa"/>
-          </w:tcPr>
-          <w:p/>
-        </w:tc>
-        <w:tc>
-          <w:tcPr>
-            <w:tcW w:w="2349" w:type="dxa"/>
+        <w:trPr>
+          <w:trHeight w:val="149"/>
+        </w:trPr>
+        <w:tc>
+          <w:tcPr>
+            <w:tcW w:w="848" w:type="dxa"/>
+          </w:tcPr>
+          <w:p>
+            <w:pPr>
+              <w:pStyle w:val="Paragraphedeliste"/>
+              <w:numPr>
+                <w:ilvl w:val="0"/>
+                <w:numId w:val="2"/>
+              </w:numPr>
+              <w:jc w:val="center"/>
+            </w:pPr>
+          </w:p>
+        </w:tc>
+        <w:tc>
+          <w:tcPr>
+            <w:tcW w:w="2250" w:type="dxa"/>
+          </w:tcPr>
+          <w:p>
+            <w:r>
+              <w:t>Afficher la confirmation de suppression d’un personnage.</w:t>
+            </w:r>
+          </w:p>
+        </w:tc>
+        <w:tc>
+          <w:tcPr>
+            <w:tcW w:w="2105" w:type="dxa"/>
+          </w:tcPr>
+          <w:p>
+            <w:r>
+              <w:t>Appuyer sur le bouton</w:t>
+            </w:r>
+            <w:r>
+              <w:t xml:space="preserve"> </w:t>
+            </w:r>
+            <w:r>
+              <w:t>« </w:t>
+            </w:r>
+            <w:r>
+              <w:t>Supprimer</w:t>
+            </w:r>
+            <w:r>
+              <w:t> </w:t>
+            </w:r>
+            <w:r>
+              <w:t>» dans</w:t>
+            </w:r>
+            <w:r>
+              <w:t xml:space="preserve"> la page information </w:t>
+            </w:r>
+            <w:r>
+              <w:t xml:space="preserve">du </w:t>
+            </w:r>
+            <w:r>
+              <w:t>personnage</w:t>
+            </w:r>
+            <w:r>
+              <w:t>.</w:t>
+            </w:r>
+            <w:r>
+              <w:t xml:space="preserve"> </w:t>
+            </w:r>
+          </w:p>
+        </w:tc>
+        <w:tc>
+          <w:tcPr>
+            <w:tcW w:w="2618" w:type="dxa"/>
+          </w:tcPr>
+          <w:p/>
+        </w:tc>
+        <w:tc>
+          <w:tcPr>
+            <w:tcW w:w="2814" w:type="dxa"/>
           </w:tcPr>
           <w:p/>
         </w:tc>
       </w:tr>
       <w:tr>
-        <w:tc>
-          <w:tcPr>
-            <w:tcW w:w="2349" w:type="dxa"/>
-          </w:tcPr>
-          <w:p/>
-        </w:tc>
-        <w:tc>
-          <w:tcPr>
-            <w:tcW w:w="2349" w:type="dxa"/>
-          </w:tcPr>
-          <w:p/>
-        </w:tc>
-        <w:tc>
-          <w:tcPr>
-            <w:tcW w:w="2349" w:type="dxa"/>
-          </w:tcPr>
-          <w:p/>
-        </w:tc>
-        <w:tc>
-          <w:tcPr>
-            <w:tcW w:w="2349" w:type="dxa"/>
+        <w:trPr>
+          <w:trHeight w:val="149"/>
+        </w:trPr>
+        <w:tc>
+          <w:tcPr>
+            <w:tcW w:w="848" w:type="dxa"/>
+          </w:tcPr>
+          <w:p>
+            <w:pPr>
+              <w:pStyle w:val="Paragraphedeliste"/>
+              <w:numPr>
+                <w:ilvl w:val="0"/>
+                <w:numId w:val="2"/>
+              </w:numPr>
+              <w:jc w:val="center"/>
+            </w:pPr>
+          </w:p>
+        </w:tc>
+        <w:tc>
+          <w:tcPr>
+            <w:tcW w:w="2250" w:type="dxa"/>
+          </w:tcPr>
+          <w:p>
+            <w:r>
+              <w:t>Annuler la suppression d’un personnage.</w:t>
+            </w:r>
+          </w:p>
+        </w:tc>
+        <w:tc>
+          <w:tcPr>
+            <w:tcW w:w="2105" w:type="dxa"/>
+          </w:tcPr>
+          <w:p>
+            <w:r>
+              <w:t>Appuyer sur le bouton « </w:t>
+            </w:r>
+            <w:r>
+              <w:t>Annuler</w:t>
+            </w:r>
+            <w:r>
+              <w:t> »</w:t>
+            </w:r>
+            <w:r>
+              <w:t xml:space="preserve"> dans l’alerte de confirmation.</w:t>
+            </w:r>
+          </w:p>
+        </w:tc>
+        <w:tc>
+          <w:tcPr>
+            <w:tcW w:w="2618" w:type="dxa"/>
+          </w:tcPr>
+          <w:p/>
+        </w:tc>
+        <w:tc>
+          <w:tcPr>
+            <w:tcW w:w="2814" w:type="dxa"/>
           </w:tcPr>
           <w:p/>
         </w:tc>
       </w:tr>
       <w:tr>
-        <w:tc>
-          <w:tcPr>
-            <w:tcW w:w="2349" w:type="dxa"/>
-          </w:tcPr>
-          <w:p/>
-        </w:tc>
-        <w:tc>
-          <w:tcPr>
-            <w:tcW w:w="2349" w:type="dxa"/>
-          </w:tcPr>
-          <w:p/>
-        </w:tc>
-        <w:tc>
-          <w:tcPr>
-            <w:tcW w:w="2349" w:type="dxa"/>
-          </w:tcPr>
-          <w:p/>
-        </w:tc>
-        <w:tc>
-          <w:tcPr>
-            <w:tcW w:w="2349" w:type="dxa"/>
+        <w:trPr>
+          <w:trHeight w:val="149"/>
+        </w:trPr>
+        <w:tc>
+          <w:tcPr>
+            <w:tcW w:w="848" w:type="dxa"/>
+          </w:tcPr>
+          <w:p>
+            <w:pPr>
+              <w:pStyle w:val="Paragraphedeliste"/>
+              <w:numPr>
+                <w:ilvl w:val="0"/>
+                <w:numId w:val="2"/>
+              </w:numPr>
+              <w:jc w:val="center"/>
+            </w:pPr>
+          </w:p>
+        </w:tc>
+        <w:tc>
+          <w:tcPr>
+            <w:tcW w:w="2250" w:type="dxa"/>
+          </w:tcPr>
+          <w:p>
+            <w:r>
+              <w:t>Confirmation de la suppression d’un personnage.</w:t>
+            </w:r>
+          </w:p>
+        </w:tc>
+        <w:tc>
+          <w:tcPr>
+            <w:tcW w:w="2105" w:type="dxa"/>
+          </w:tcPr>
+          <w:p>
+            <w:r>
+              <w:t>Appuyer sur le bouton « </w:t>
+            </w:r>
+            <w:r>
+              <w:t xml:space="preserve">Confirmer »   </w:t>
+            </w:r>
+            <w:r>
+              <w:t>dans l’alerte de confirmation.</w:t>
+            </w:r>
+          </w:p>
+        </w:tc>
+        <w:tc>
+          <w:tcPr>
+            <w:tcW w:w="2618" w:type="dxa"/>
+          </w:tcPr>
+          <w:p/>
+        </w:tc>
+        <w:tc>
+          <w:tcPr>
+            <w:tcW w:w="2814" w:type="dxa"/>
           </w:tcPr>
           <w:p/>
         </w:tc>
       </w:tr>
       <w:tr>
-        <w:tc>
-          <w:tcPr>
-            <w:tcW w:w="2349" w:type="dxa"/>
-          </w:tcPr>
-          <w:p/>
-        </w:tc>
-        <w:tc>
-          <w:tcPr>
-            <w:tcW w:w="2349" w:type="dxa"/>
-          </w:tcPr>
-          <w:p/>
-        </w:tc>
-        <w:tc>
-          <w:tcPr>
-            <w:tcW w:w="2349" w:type="dxa"/>
-          </w:tcPr>
-          <w:p/>
-        </w:tc>
-        <w:tc>
-          <w:tcPr>
-            <w:tcW w:w="2349" w:type="dxa"/>
+        <w:trPr>
+          <w:trHeight w:val="149"/>
+        </w:trPr>
+        <w:tc>
+          <w:tcPr>
+            <w:tcW w:w="848" w:type="dxa"/>
+          </w:tcPr>
+          <w:p>
+            <w:pPr>
+              <w:pStyle w:val="Paragraphedeliste"/>
+              <w:numPr>
+                <w:ilvl w:val="0"/>
+                <w:numId w:val="2"/>
+              </w:numPr>
+              <w:jc w:val="center"/>
+            </w:pPr>
+          </w:p>
+        </w:tc>
+        <w:tc>
+          <w:tcPr>
+            <w:tcW w:w="2250" w:type="dxa"/>
+          </w:tcPr>
+          <w:p>
+            <w:r>
+              <w:t>Changer le thème de la page contenant les informations du personnage.</w:t>
+            </w:r>
+          </w:p>
+        </w:tc>
+        <w:tc>
+          <w:tcPr>
+            <w:tcW w:w="2105" w:type="dxa"/>
+          </w:tcPr>
+          <w:p>
+            <w:r>
+              <w:t>Le bouton thème qui est dans la page d’accueil doit avoir été appuyé.</w:t>
+            </w:r>
+          </w:p>
+        </w:tc>
+        <w:tc>
+          <w:tcPr>
+            <w:tcW w:w="2618" w:type="dxa"/>
+          </w:tcPr>
+          <w:p>
+            <w:r>
+              <w:t>Le thème de la page change de couleur soit sombre ou claire et les boutons change de couleur.</w:t>
+            </w:r>
+          </w:p>
+        </w:tc>
+        <w:tc>
+          <w:tcPr>
+            <w:tcW w:w="2814" w:type="dxa"/>
           </w:tcPr>
           <w:p/>
         </w:tc>
       </w:tr>
       <w:tr>
-        <w:tc>
-          <w:tcPr>
-            <w:tcW w:w="2349" w:type="dxa"/>
-          </w:tcPr>
-          <w:p/>
-        </w:tc>
-        <w:tc>
-          <w:tcPr>
-            <w:tcW w:w="2349" w:type="dxa"/>
-          </w:tcPr>
-          <w:p/>
-        </w:tc>
-        <w:tc>
-          <w:tcPr>
-            <w:tcW w:w="2349" w:type="dxa"/>
-          </w:tcPr>
-          <w:p/>
-        </w:tc>
-        <w:tc>
-          <w:tcPr>
-            <w:tcW w:w="2349" w:type="dxa"/>
+        <w:trPr>
+          <w:trHeight w:val="149"/>
+        </w:trPr>
+        <w:tc>
+          <w:tcPr>
+            <w:tcW w:w="848" w:type="dxa"/>
+          </w:tcPr>
+          <w:p>
+            <w:pPr>
+              <w:pStyle w:val="Paragraphedeliste"/>
+              <w:numPr>
+                <w:ilvl w:val="0"/>
+                <w:numId w:val="2"/>
+              </w:numPr>
+              <w:jc w:val="center"/>
+            </w:pPr>
+          </w:p>
+        </w:tc>
+        <w:tc>
+          <w:tcPr>
+            <w:tcW w:w="2250" w:type="dxa"/>
+          </w:tcPr>
+          <w:p>
+            <w:r>
+              <w:t xml:space="preserve">Afficher le formulaire de </w:t>
+            </w:r>
+            <w:r>
+              <w:lastRenderedPageBreak/>
+              <w:t>modification d’un personnage.</w:t>
+            </w:r>
+          </w:p>
+        </w:tc>
+        <w:tc>
+          <w:tcPr>
+            <w:tcW w:w="2105" w:type="dxa"/>
+          </w:tcPr>
+          <w:p>
+            <w:r>
+              <w:lastRenderedPageBreak/>
+              <w:t xml:space="preserve">Appuyer sur le bouton </w:t>
+            </w:r>
+            <w:r>
+              <w:lastRenderedPageBreak/>
+              <w:t>« </w:t>
+            </w:r>
+            <w:r>
+              <w:t>Modifier</w:t>
+            </w:r>
+            <w:r>
+              <w:t xml:space="preserve"> » </w:t>
+            </w:r>
+            <w:r>
+              <w:t>dans la page information</w:t>
+            </w:r>
+            <w:r>
+              <w:t xml:space="preserve"> du </w:t>
+            </w:r>
+            <w:r>
+              <w:t>personnage</w:t>
+            </w:r>
+            <w:r>
+              <w:t>.</w:t>
+            </w:r>
+          </w:p>
+        </w:tc>
+        <w:tc>
+          <w:tcPr>
+            <w:tcW w:w="2618" w:type="dxa"/>
+          </w:tcPr>
+          <w:p/>
+        </w:tc>
+        <w:tc>
+          <w:tcPr>
+            <w:tcW w:w="2814" w:type="dxa"/>
           </w:tcPr>
           <w:p/>
         </w:tc>
       </w:tr>
       <w:tr>
-        <w:tc>
-          <w:tcPr>
-            <w:tcW w:w="2349" w:type="dxa"/>
-          </w:tcPr>
-          <w:p/>
-        </w:tc>
-        <w:tc>
-          <w:tcPr>
-            <w:tcW w:w="2349" w:type="dxa"/>
-          </w:tcPr>
-          <w:p/>
-        </w:tc>
-        <w:tc>
-          <w:tcPr>
-            <w:tcW w:w="2349" w:type="dxa"/>
-          </w:tcPr>
-          <w:p/>
-        </w:tc>
-        <w:tc>
-          <w:tcPr>
-            <w:tcW w:w="2349" w:type="dxa"/>
+        <w:trPr>
+          <w:trHeight w:val="149"/>
+        </w:trPr>
+        <w:tc>
+          <w:tcPr>
+            <w:tcW w:w="848" w:type="dxa"/>
+          </w:tcPr>
+          <w:p>
+            <w:pPr>
+              <w:pStyle w:val="Paragraphedeliste"/>
+              <w:numPr>
+                <w:ilvl w:val="0"/>
+                <w:numId w:val="2"/>
+              </w:numPr>
+              <w:jc w:val="center"/>
+            </w:pPr>
+          </w:p>
+        </w:tc>
+        <w:tc>
+          <w:tcPr>
+            <w:tcW w:w="2250" w:type="dxa"/>
+          </w:tcPr>
+          <w:p>
+            <w:r>
+              <w:t xml:space="preserve">Vérifie que tout champs du formulaire de </w:t>
+            </w:r>
+            <w:r>
+              <w:t>modification contient</w:t>
+            </w:r>
+            <w:r>
+              <w:t xml:space="preserve"> les information</w:t>
+            </w:r>
+            <w:r>
+              <w:t>s</w:t>
+            </w:r>
+            <w:r>
+              <w:t xml:space="preserve"> actuelle</w:t>
+            </w:r>
+            <w:r>
+              <w:t>s</w:t>
+            </w:r>
+            <w:r>
+              <w:t xml:space="preserve"> du personnage.</w:t>
+            </w:r>
+          </w:p>
+        </w:tc>
+        <w:tc>
+          <w:tcPr>
+            <w:tcW w:w="2105" w:type="dxa"/>
+          </w:tcPr>
+          <w:p/>
+        </w:tc>
+        <w:tc>
+          <w:tcPr>
+            <w:tcW w:w="2618" w:type="dxa"/>
+          </w:tcPr>
+          <w:p/>
+        </w:tc>
+        <w:tc>
+          <w:tcPr>
+            <w:tcW w:w="2814" w:type="dxa"/>
           </w:tcPr>
           <w:p/>
         </w:tc>
       </w:tr>
       <w:tr>
-        <w:tc>
-          <w:tcPr>
-            <w:tcW w:w="2349" w:type="dxa"/>
-          </w:tcPr>
-          <w:p/>
-        </w:tc>
-        <w:tc>
-          <w:tcPr>
-            <w:tcW w:w="2349" w:type="dxa"/>
-          </w:tcPr>
-          <w:p/>
-        </w:tc>
-        <w:tc>
-          <w:tcPr>
-            <w:tcW w:w="2349" w:type="dxa"/>
-          </w:tcPr>
-          <w:p/>
-        </w:tc>
-        <w:tc>
-          <w:tcPr>
-            <w:tcW w:w="2349" w:type="dxa"/>
+        <w:trPr>
+          <w:trHeight w:val="149"/>
+        </w:trPr>
+        <w:tc>
+          <w:tcPr>
+            <w:tcW w:w="848" w:type="dxa"/>
+          </w:tcPr>
+          <w:p>
+            <w:pPr>
+              <w:pStyle w:val="Paragraphedeliste"/>
+              <w:numPr>
+                <w:ilvl w:val="0"/>
+                <w:numId w:val="2"/>
+              </w:numPr>
+              <w:jc w:val="center"/>
+            </w:pPr>
+          </w:p>
+        </w:tc>
+        <w:tc>
+          <w:tcPr>
+            <w:tcW w:w="2250" w:type="dxa"/>
+          </w:tcPr>
+          <w:p>
+            <w:r>
+              <w:t xml:space="preserve">Sélectionnée une nouvelle race dans la liste déroulante pour </w:t>
+            </w:r>
+            <w:r>
+              <w:t>modifier personnage</w:t>
+            </w:r>
+            <w:r>
+              <w:t>.</w:t>
+            </w:r>
+          </w:p>
+        </w:tc>
+        <w:tc>
+          <w:tcPr>
+            <w:tcW w:w="2105" w:type="dxa"/>
+          </w:tcPr>
+          <w:p/>
+        </w:tc>
+        <w:tc>
+          <w:tcPr>
+            <w:tcW w:w="2618" w:type="dxa"/>
+          </w:tcPr>
+          <w:p/>
+        </w:tc>
+        <w:tc>
+          <w:tcPr>
+            <w:tcW w:w="2814" w:type="dxa"/>
           </w:tcPr>
           <w:p/>
         </w:tc>
       </w:tr>
       <w:tr>
-        <w:tc>
-          <w:tcPr>
-            <w:tcW w:w="2349" w:type="dxa"/>
-          </w:tcPr>
-          <w:p/>
-        </w:tc>
-        <w:tc>
-          <w:tcPr>
-            <w:tcW w:w="2349" w:type="dxa"/>
-          </w:tcPr>
-          <w:p/>
-        </w:tc>
-        <w:tc>
-          <w:tcPr>
-            <w:tcW w:w="2349" w:type="dxa"/>
-          </w:tcPr>
-          <w:p/>
-        </w:tc>
-        <w:tc>
-          <w:tcPr>
-            <w:tcW w:w="2349" w:type="dxa"/>
+        <w:trPr>
+          <w:trHeight w:val="149"/>
+        </w:trPr>
+        <w:tc>
+          <w:tcPr>
+            <w:tcW w:w="848" w:type="dxa"/>
+          </w:tcPr>
+          <w:p>
+            <w:pPr>
+              <w:pStyle w:val="Paragraphedeliste"/>
+              <w:numPr>
+                <w:ilvl w:val="0"/>
+                <w:numId w:val="2"/>
+              </w:numPr>
+              <w:jc w:val="center"/>
+            </w:pPr>
+          </w:p>
+        </w:tc>
+        <w:tc>
+          <w:tcPr>
+            <w:tcW w:w="2250" w:type="dxa"/>
+          </w:tcPr>
+          <w:p>
+            <w:r>
+              <w:t>Sélectionnée une nouvelle classe dans la liste déroulante pour ajouter au personnage.</w:t>
+            </w:r>
+          </w:p>
+        </w:tc>
+        <w:tc>
+          <w:tcPr>
+            <w:tcW w:w="2105" w:type="dxa"/>
+          </w:tcPr>
+          <w:p/>
+        </w:tc>
+        <w:tc>
+          <w:tcPr>
+            <w:tcW w:w="2618" w:type="dxa"/>
+          </w:tcPr>
+          <w:p/>
+        </w:tc>
+        <w:tc>
+          <w:tcPr>
+            <w:tcW w:w="2814" w:type="dxa"/>
           </w:tcPr>
           <w:p/>
         </w:tc>
       </w:tr>
       <w:tr>
-        <w:tc>
-          <w:tcPr>
-            <w:tcW w:w="2349" w:type="dxa"/>
-          </w:tcPr>
-          <w:p/>
-        </w:tc>
-        <w:tc>
-          <w:tcPr>
-            <w:tcW w:w="2349" w:type="dxa"/>
-          </w:tcPr>
-          <w:p/>
-        </w:tc>
-        <w:tc>
-          <w:tcPr>
-            <w:tcW w:w="2349" w:type="dxa"/>
-          </w:tcPr>
-          <w:p/>
-        </w:tc>
-        <w:tc>
-          <w:tcPr>
-            <w:tcW w:w="2349" w:type="dxa"/>
+        <w:trPr>
+          <w:trHeight w:val="149"/>
+        </w:trPr>
+        <w:tc>
+          <w:tcPr>
+            <w:tcW w:w="848" w:type="dxa"/>
+          </w:tcPr>
+          <w:p>
+            <w:pPr>
+              <w:pStyle w:val="Paragraphedeliste"/>
+              <w:numPr>
+                <w:ilvl w:val="0"/>
+                <w:numId w:val="2"/>
+              </w:numPr>
+              <w:jc w:val="center"/>
+            </w:pPr>
+          </w:p>
+        </w:tc>
+        <w:tc>
+          <w:tcPr>
+            <w:tcW w:w="2250" w:type="dxa"/>
+          </w:tcPr>
+          <w:p>
+            <w:r>
+              <w:t>Enregistrer les modifications du personnage.</w:t>
+            </w:r>
+          </w:p>
+        </w:tc>
+        <w:tc>
+          <w:tcPr>
+            <w:tcW w:w="2105" w:type="dxa"/>
+          </w:tcPr>
+          <w:p>
+            <w:r>
+              <w:t>Modifier les champ souhaiter et appuyer sur le bouton « Modifier le personnage » dans la page du formulaire de modification.</w:t>
+            </w:r>
+          </w:p>
+        </w:tc>
+        <w:tc>
+          <w:tcPr>
+            <w:tcW w:w="2618" w:type="dxa"/>
+          </w:tcPr>
+          <w:p/>
+        </w:tc>
+        <w:tc>
+          <w:tcPr>
+            <w:tcW w:w="2814" w:type="dxa"/>
           </w:tcPr>
           <w:p/>
         </w:tc>
       </w:tr>
       <w:tr>
-        <w:tc>
-          <w:tcPr>
-            <w:tcW w:w="2349" w:type="dxa"/>
-          </w:tcPr>
-          <w:p/>
-        </w:tc>
-        <w:tc>
-          <w:tcPr>
-            <w:tcW w:w="2349" w:type="dxa"/>
-          </w:tcPr>
-          <w:p/>
-        </w:tc>
-        <w:tc>
-          <w:tcPr>
-            <w:tcW w:w="2349" w:type="dxa"/>
-          </w:tcPr>
-          <w:p/>
-        </w:tc>
-        <w:tc>
-          <w:tcPr>
-            <w:tcW w:w="2349" w:type="dxa"/>
+        <w:trPr>
+          <w:trHeight w:val="149"/>
+        </w:trPr>
+        <w:tc>
+          <w:tcPr>
+            <w:tcW w:w="848" w:type="dxa"/>
+          </w:tcPr>
+          <w:p>
+            <w:pPr>
+              <w:pStyle w:val="Paragraphedeliste"/>
+              <w:numPr>
+                <w:ilvl w:val="0"/>
+                <w:numId w:val="2"/>
+              </w:numPr>
+              <w:jc w:val="center"/>
+            </w:pPr>
+          </w:p>
+        </w:tc>
+        <w:tc>
+          <w:tcPr>
+            <w:tcW w:w="2250" w:type="dxa"/>
+          </w:tcPr>
+          <w:p>
+            <w:r>
+              <w:t>Changer le thème du formulaire de modification de personnage</w:t>
+            </w:r>
+          </w:p>
+        </w:tc>
+        <w:tc>
+          <w:tcPr>
+            <w:tcW w:w="2105" w:type="dxa"/>
+          </w:tcPr>
+          <w:p>
+            <w:r>
+              <w:t>Le bouton thème qui est dans la page d’accueil doit avoir été appuyé.</w:t>
+            </w:r>
+          </w:p>
+        </w:tc>
+        <w:tc>
+          <w:tcPr>
+            <w:tcW w:w="2618" w:type="dxa"/>
+          </w:tcPr>
+          <w:p>
+            <w:r>
+              <w:t>Le thème de la page change de couleur soit sombre ou claire les champs et le bouton change de couleur.</w:t>
+            </w:r>
+          </w:p>
+        </w:tc>
+        <w:tc>
+          <w:tcPr>
+            <w:tcW w:w="2814" w:type="dxa"/>
           </w:tcPr>
           <w:p/>
         </w:tc>
       </w:tr>
       <w:tr>
-        <w:tc>
-          <w:tcPr>
-            <w:tcW w:w="2349" w:type="dxa"/>
-          </w:tcPr>
-          <w:p/>
-        </w:tc>
-        <w:tc>
-          <w:tcPr>
-            <w:tcW w:w="2349" w:type="dxa"/>
-          </w:tcPr>
-          <w:p/>
-        </w:tc>
-        <w:tc>
-          <w:tcPr>
-            <w:tcW w:w="2349" w:type="dxa"/>
-          </w:tcPr>
-          <w:p/>
-        </w:tc>
-        <w:tc>
-          <w:tcPr>
-            <w:tcW w:w="2349" w:type="dxa"/>
+        <w:trPr>
+          <w:trHeight w:val="149"/>
+        </w:trPr>
+        <w:tc>
+          <w:tcPr>
+            <w:tcW w:w="848" w:type="dxa"/>
+          </w:tcPr>
+          <w:p>
+            <w:pPr>
+              <w:pStyle w:val="Paragraphedeliste"/>
+              <w:numPr>
+                <w:ilvl w:val="0"/>
+                <w:numId w:val="2"/>
+              </w:numPr>
+              <w:jc w:val="center"/>
+            </w:pPr>
+          </w:p>
+        </w:tc>
+        <w:tc>
+          <w:tcPr>
+            <w:tcW w:w="2250" w:type="dxa"/>
+          </w:tcPr>
+          <w:p>
+            <w:r>
+              <w:t xml:space="preserve">Dans </w:t>
+            </w:r>
+            <w:r>
+              <w:t>les formulaires</w:t>
+            </w:r>
+            <w:r>
+              <w:t xml:space="preserve"> s’assurer que les composante « TextInput » sont remplissable avec du texte et/ou avec </w:t>
+            </w:r>
+            <w:r>
+              <w:t>des nombres</w:t>
+            </w:r>
+            <w:r>
+              <w:t>.</w:t>
+            </w:r>
+          </w:p>
+        </w:tc>
+        <w:tc>
+          <w:tcPr>
+            <w:tcW w:w="2105" w:type="dxa"/>
+          </w:tcPr>
+          <w:p/>
+        </w:tc>
+        <w:tc>
+          <w:tcPr>
+            <w:tcW w:w="2618" w:type="dxa"/>
+          </w:tcPr>
+          <w:p/>
+        </w:tc>
+        <w:tc>
+          <w:tcPr>
+            <w:tcW w:w="2814" w:type="dxa"/>
           </w:tcPr>
           <w:p/>
         </w:tc>
       </w:tr>
       <w:tr>
-        <w:tc>
-          <w:tcPr>
-            <w:tcW w:w="2349" w:type="dxa"/>
-          </w:tcPr>
-          <w:p/>
-        </w:tc>
-        <w:tc>
-          <w:tcPr>
-            <w:tcW w:w="2349" w:type="dxa"/>
-          </w:tcPr>
-          <w:p/>
-        </w:tc>
-        <w:tc>
-          <w:tcPr>
-            <w:tcW w:w="2349" w:type="dxa"/>
-          </w:tcPr>
-          <w:p/>
-        </w:tc>
-        <w:tc>
-          <w:tcPr>
-            <w:tcW w:w="2349" w:type="dxa"/>
-          </w:tcPr>
-          <w:p/>
-        </w:tc>
-      </w:tr>
-      <w:tr>
-        <w:tc>
-          <w:tcPr>
-            <w:tcW w:w="2349" w:type="dxa"/>
-          </w:tcPr>
-          <w:p/>
-        </w:tc>
-        <w:tc>
-          <w:tcPr>
-            <w:tcW w:w="2349" w:type="dxa"/>
-          </w:tcPr>
-          <w:p/>
-        </w:tc>
-        <w:tc>
-          <w:tcPr>
-            <w:tcW w:w="2349" w:type="dxa"/>
-          </w:tcPr>
-          <w:p/>
-        </w:tc>
-        <w:tc>
-          <w:tcPr>
-            <w:tcW w:w="2349" w:type="dxa"/>
+        <w:trPr>
+          <w:trHeight w:val="149"/>
+        </w:trPr>
+        <w:tc>
+          <w:tcPr>
+            <w:tcW w:w="848" w:type="dxa"/>
+          </w:tcPr>
+          <w:p>
+            <w:pPr>
+              <w:pStyle w:val="Paragraphedeliste"/>
+              <w:numPr>
+                <w:ilvl w:val="0"/>
+                <w:numId w:val="2"/>
+              </w:numPr>
+              <w:jc w:val="center"/>
+            </w:pPr>
+          </w:p>
+        </w:tc>
+        <w:tc>
+          <w:tcPr>
+            <w:tcW w:w="2250" w:type="dxa"/>
+          </w:tcPr>
+          <w:p>
+            <w:r>
+              <w:t xml:space="preserve">Dans </w:t>
+            </w:r>
+            <w:r>
+              <w:t>les formulaires</w:t>
+            </w:r>
+            <w:r>
+              <w:t xml:space="preserve"> s’assurer que les composantes « Picker »</w:t>
+            </w:r>
+            <w:r>
+              <w:br/>
+              <w:t xml:space="preserve"> nous permette de </w:t>
+            </w:r>
+            <w:r>
+              <w:t>sélectionner</w:t>
+            </w:r>
+            <w:r>
+              <w:t xml:space="preserve"> des nombres.</w:t>
+            </w:r>
+          </w:p>
+        </w:tc>
+        <w:tc>
+          <w:tcPr>
+            <w:tcW w:w="2105" w:type="dxa"/>
+          </w:tcPr>
+          <w:p/>
+        </w:tc>
+        <w:tc>
+          <w:tcPr>
+            <w:tcW w:w="2618" w:type="dxa"/>
+          </w:tcPr>
+          <w:p/>
+        </w:tc>
+        <w:tc>
+          <w:tcPr>
+            <w:tcW w:w="2814" w:type="dxa"/>
           </w:tcPr>
           <w:p/>
         </w:tc>
@@ -893,17 +2021,10 @@
           <w:color w:val="000000" w:themeColor="text1"/>
         </w:rPr>
       </w:pPr>
-      <w:r>
-        <w:rPr>
-          <w:rFonts w:ascii="Times New Roman" w:hAnsi="Times New Roman" w:cs="Times New Roman"/>
-          <w:b/>
-          <w:bCs/>
-          <w:color w:val="000000" w:themeColor="text1"/>
-        </w:rPr>
-        <w:t>Plan de test fonctionnelle</w:t>
-      </w:r>
     </w:p>
+    <w:p/>
     <w:sectPr>
+      <w:headerReference w:type="default" r:id="rId8"/>
       <w:pgSz w:w="12240" w:h="15840"/>
       <w:pgMar w:top="1417" w:right="1417" w:bottom="1417" w:left="1417" w:header="708" w:footer="708" w:gutter="0"/>
       <w:cols w:space="708"/>
@@ -911,6 +2032,252 @@
     </w:sectPr>
   </w:body>
 </w:document>
+</file>
+
+<file path=word/endnotes.xml><?xml version="1.0" encoding="utf-8"?>
+<w:endnotes xmlns:wpc="http://schemas.microsoft.com/office/word/2010/wordprocessingCanvas" xmlns:cx="http://schemas.microsoft.com/office/drawing/2014/chartex" xmlns:cx1="http://schemas.microsoft.com/office/drawing/2015/9/8/chartex" xmlns:cx2="http://schemas.microsoft.com/office/drawing/2015/10/21/chartex" xmlns:cx3="http://schemas.microsoft.com/office/drawing/2016/5/9/chartex" xmlns:cx4="http://schemas.microsoft.com/office/drawing/2016/5/10/chartex" xmlns:cx5="http://schemas.microsoft.com/office/drawing/2016/5/11/chartex" xmlns:cx6="http://schemas.microsoft.com/office/drawing/2016/5/12/chartex" xmlns:cx7="http://schemas.microsoft.com/office/drawing/2016/5/13/chartex" xmlns:cx8="http://schemas.microsoft.com/office/drawing/2016/5/14/chartex" xmlns:mc="http://schemas.openxmlformats.org/markup-compatibility/2006" xmlns:aink="http://schemas.microsoft.com/office/drawing/2016/ink" xmlns:am3d="http://schemas.microsoft.com/office/drawing/2017/model3d" xmlns:o="urn:schemas-microsoft-com:office:office" xmlns:oel="http://schemas.microsoft.com/office/2019/extlst" xmlns:r="http://schemas.openxmlformats.org/officeDocument/2006/relationships" xmlns:m="http://schemas.openxmlformats.org/officeDocument/2006/math" xmlns:v="urn:schemas-microsoft-com:vml" xmlns:wp14="http://schemas.microsoft.com/office/word/2010/wordprocessingDrawing" xmlns:wp="http://schemas.openxmlformats.org/drawingml/2006/wordprocessingDrawing" xmlns:w10="urn:schemas-microsoft-com:office:word" xmlns:w="http://schemas.openxmlformats.org/wordprocessingml/2006/main" xmlns:w14="http://schemas.microsoft.com/office/word/2010/wordml" xmlns:w15="http://schemas.microsoft.com/office/word/2012/wordml" xmlns:w16cex="http://schemas.microsoft.com/office/word/2018/wordml/cex" xmlns:w16cid="http://schemas.microsoft.com/office/word/2016/wordml/cid" xmlns:w16="http://schemas.microsoft.com/office/word/2018/wordml" xmlns:w16du="http://schemas.microsoft.com/office/word/2023/wordml/word16du" xmlns:w16sdtdh="http://schemas.microsoft.com/office/word/2020/wordml/sdtdatahash" xmlns:w16sdtfl="http://schemas.microsoft.com/office/word/2024/wordml/sdtformatlock" xmlns:w16se="http://schemas.microsoft.com/office/word/2015/wordml/symex" xmlns:wpg="http://schemas.microsoft.com/office/word/2010/wordprocessingGroup" xmlns:wpi="http://schemas.microsoft.com/office/word/2010/wordprocessingInk" xmlns:wne="http://schemas.microsoft.com/office/word/2006/wordml" xmlns:wps="http://schemas.microsoft.com/office/word/2010/wordprocessingShape" mc:Ignorable="w14 w15 w16se w16cid w16 w16cex w16sdtdh w16sdtfl w16du wp14">
+  <w:endnote w:type="separator" w:id="-1">
+    <w:p>
+      <w:pPr>
+        <w:spacing w:after="0" w:line="240" w:lineRule="auto"/>
+      </w:pPr>
+      <w:r>
+        <w:separator/>
+      </w:r>
+    </w:p>
+  </w:endnote>
+  <w:endnote w:type="continuationSeparator" w:id="0">
+    <w:p>
+      <w:pPr>
+        <w:spacing w:after="0" w:line="240" w:lineRule="auto"/>
+      </w:pPr>
+      <w:r>
+        <w:continuationSeparator/>
+      </w:r>
+    </w:p>
+  </w:endnote>
+</w:endnotes>
+</file>
+
+<file path=word/footnotes.xml><?xml version="1.0" encoding="utf-8"?>
+<w:footnotes xmlns:wpc="http://schemas.microsoft.com/office/word/2010/wordprocessingCanvas" xmlns:cx="http://schemas.microsoft.com/office/drawing/2014/chartex" xmlns:cx1="http://schemas.microsoft.com/office/drawing/2015/9/8/chartex" xmlns:cx2="http://schemas.microsoft.com/office/drawing/2015/10/21/chartex" xmlns:cx3="http://schemas.microsoft.com/office/drawing/2016/5/9/chartex" xmlns:cx4="http://schemas.microsoft.com/office/drawing/2016/5/10/chartex" xmlns:cx5="http://schemas.microsoft.com/office/drawing/2016/5/11/chartex" xmlns:cx6="http://schemas.microsoft.com/office/drawing/2016/5/12/chartex" xmlns:cx7="http://schemas.microsoft.com/office/drawing/2016/5/13/chartex" xmlns:cx8="http://schemas.microsoft.com/office/drawing/2016/5/14/chartex" xmlns:mc="http://schemas.openxmlformats.org/markup-compatibility/2006" xmlns:aink="http://schemas.microsoft.com/office/drawing/2016/ink" xmlns:am3d="http://schemas.microsoft.com/office/drawing/2017/model3d" xmlns:o="urn:schemas-microsoft-com:office:office" xmlns:oel="http://schemas.microsoft.com/office/2019/extlst" xmlns:r="http://schemas.openxmlformats.org/officeDocument/2006/relationships" xmlns:m="http://schemas.openxmlformats.org/officeDocument/2006/math" xmlns:v="urn:schemas-microsoft-com:vml" xmlns:wp14="http://schemas.microsoft.com/office/word/2010/wordprocessingDrawing" xmlns:wp="http://schemas.openxmlformats.org/drawingml/2006/wordprocessingDrawing" xmlns:w10="urn:schemas-microsoft-com:office:word" xmlns:w="http://schemas.openxmlformats.org/wordprocessingml/2006/main" xmlns:w14="http://schemas.microsoft.com/office/word/2010/wordml" xmlns:w15="http://schemas.microsoft.com/office/word/2012/wordml" xmlns:w16cex="http://schemas.microsoft.com/office/word/2018/wordml/cex" xmlns:w16cid="http://schemas.microsoft.com/office/word/2016/wordml/cid" xmlns:w16="http://schemas.microsoft.com/office/word/2018/wordml" xmlns:w16du="http://schemas.microsoft.com/office/word/2023/wordml/word16du" xmlns:w16sdtdh="http://schemas.microsoft.com/office/word/2020/wordml/sdtdatahash" xmlns:w16sdtfl="http://schemas.microsoft.com/office/word/2024/wordml/sdtformatlock" xmlns:w16se="http://schemas.microsoft.com/office/word/2015/wordml/symex" xmlns:wpg="http://schemas.microsoft.com/office/word/2010/wordprocessingGroup" xmlns:wpi="http://schemas.microsoft.com/office/word/2010/wordprocessingInk" xmlns:wne="http://schemas.microsoft.com/office/word/2006/wordml" xmlns:wps="http://schemas.microsoft.com/office/word/2010/wordprocessingShape" mc:Ignorable="w14 w15 w16se w16cid w16 w16cex w16sdtdh w16sdtfl w16du wp14">
+  <w:footnote w:type="separator" w:id="-1">
+    <w:p>
+      <w:pPr>
+        <w:spacing w:after="0" w:line="240" w:lineRule="auto"/>
+      </w:pPr>
+      <w:r>
+        <w:separator/>
+      </w:r>
+    </w:p>
+  </w:footnote>
+  <w:footnote w:type="continuationSeparator" w:id="0">
+    <w:p>
+      <w:pPr>
+        <w:spacing w:after="0" w:line="240" w:lineRule="auto"/>
+      </w:pPr>
+      <w:r>
+        <w:continuationSeparator/>
+      </w:r>
+    </w:p>
+  </w:footnote>
+</w:footnotes>
+</file>
+
+<file path=word/header1.xml><?xml version="1.0" encoding="utf-8"?>
+<w:hdr xmlns:wpc="http://schemas.microsoft.com/office/word/2010/wordprocessingCanvas" xmlns:cx="http://schemas.microsoft.com/office/drawing/2014/chartex" xmlns:cx1="http://schemas.microsoft.com/office/drawing/2015/9/8/chartex" xmlns:cx2="http://schemas.microsoft.com/office/drawing/2015/10/21/chartex" xmlns:cx3="http://schemas.microsoft.com/office/drawing/2016/5/9/chartex" xmlns:cx4="http://schemas.microsoft.com/office/drawing/2016/5/10/chartex" xmlns:cx5="http://schemas.microsoft.com/office/drawing/2016/5/11/chartex" xmlns:cx6="http://schemas.microsoft.com/office/drawing/2016/5/12/chartex" xmlns:cx7="http://schemas.microsoft.com/office/drawing/2016/5/13/chartex" xmlns:cx8="http://schemas.microsoft.com/office/drawing/2016/5/14/chartex" xmlns:mc="http://schemas.openxmlformats.org/markup-compatibility/2006" xmlns:aink="http://schemas.microsoft.com/office/drawing/2016/ink" xmlns:am3d="http://schemas.microsoft.com/office/drawing/2017/model3d" xmlns:o="urn:schemas-microsoft-com:office:office" xmlns:oel="http://schemas.microsoft.com/office/2019/extlst" xmlns:r="http://schemas.openxmlformats.org/officeDocument/2006/relationships" xmlns:m="http://schemas.openxmlformats.org/officeDocument/2006/math" xmlns:v="urn:schemas-microsoft-com:vml" xmlns:wp14="http://schemas.microsoft.com/office/word/2010/wordprocessingDrawing" xmlns:wp="http://schemas.openxmlformats.org/drawingml/2006/wordprocessingDrawing" xmlns:w10="urn:schemas-microsoft-com:office:word" xmlns:w="http://schemas.openxmlformats.org/wordprocessingml/2006/main" xmlns:w14="http://schemas.microsoft.com/office/word/2010/wordml" xmlns:w15="http://schemas.microsoft.com/office/word/2012/wordml" xmlns:w16cex="http://schemas.microsoft.com/office/word/2018/wordml/cex" xmlns:w16cid="http://schemas.microsoft.com/office/word/2016/wordml/cid" xmlns:w16="http://schemas.microsoft.com/office/word/2018/wordml" xmlns:w16du="http://schemas.microsoft.com/office/word/2023/wordml/word16du" xmlns:w16sdtdh="http://schemas.microsoft.com/office/word/2020/wordml/sdtdatahash" xmlns:w16sdtfl="http://schemas.microsoft.com/office/word/2024/wordml/sdtformatlock" xmlns:w16se="http://schemas.microsoft.com/office/word/2015/wordml/symex" xmlns:wpg="http://schemas.microsoft.com/office/word/2010/wordprocessingGroup" xmlns:wpi="http://schemas.microsoft.com/office/word/2010/wordprocessingInk" xmlns:wne="http://schemas.microsoft.com/office/word/2006/wordml" xmlns:wps="http://schemas.microsoft.com/office/word/2010/wordprocessingShape" mc:Ignorable="w14 w15 w16se w16cid w16 w16cex w16sdtdh w16sdtfl w16du wp14">
+  <w:p>
+    <w:pPr>
+      <w:pStyle w:val="En-tte"/>
+    </w:pPr>
+    <w:r>
+      <w:t>/</w:t>
+    </w:r>
+  </w:p>
+</w:hdr>
+</file>
+
+<file path=word/numbering.xml><?xml version="1.0" encoding="utf-8"?>
+<w:numbering xmlns:wpc="http://schemas.microsoft.com/office/word/2010/wordprocessingCanvas" xmlns:cx="http://schemas.microsoft.com/office/drawing/2014/chartex" xmlns:cx1="http://schemas.microsoft.com/office/drawing/2015/9/8/chartex" xmlns:cx2="http://schemas.microsoft.com/office/drawing/2015/10/21/chartex" xmlns:cx3="http://schemas.microsoft.com/office/drawing/2016/5/9/chartex" xmlns:cx4="http://schemas.microsoft.com/office/drawing/2016/5/10/chartex" xmlns:cx5="http://schemas.microsoft.com/office/drawing/2016/5/11/chartex" xmlns:cx6="http://schemas.microsoft.com/office/drawing/2016/5/12/chartex" xmlns:cx7="http://schemas.microsoft.com/office/drawing/2016/5/13/chartex" xmlns:cx8="http://schemas.microsoft.com/office/drawing/2016/5/14/chartex" xmlns:mc="http://schemas.openxmlformats.org/markup-compatibility/2006" xmlns:aink="http://schemas.microsoft.com/office/drawing/2016/ink" xmlns:am3d="http://schemas.microsoft.com/office/drawing/2017/model3d" xmlns:o="urn:schemas-microsoft-com:office:office" xmlns:oel="http://schemas.microsoft.com/office/2019/extlst" xmlns:r="http://schemas.openxmlformats.org/officeDocument/2006/relationships" xmlns:m="http://schemas.openxmlformats.org/officeDocument/2006/math" xmlns:v="urn:schemas-microsoft-com:vml" xmlns:wp14="http://schemas.microsoft.com/office/word/2010/wordprocessingDrawing" xmlns:wp="http://schemas.openxmlformats.org/drawingml/2006/wordprocessingDrawing" xmlns:w10="urn:schemas-microsoft-com:office:word" xmlns:w="http://schemas.openxmlformats.org/wordprocessingml/2006/main" xmlns:w14="http://schemas.microsoft.com/office/word/2010/wordml" xmlns:w15="http://schemas.microsoft.com/office/word/2012/wordml" xmlns:w16cex="http://schemas.microsoft.com/office/word/2018/wordml/cex" xmlns:w16cid="http://schemas.microsoft.com/office/word/2016/wordml/cid" xmlns:w16="http://schemas.microsoft.com/office/word/2018/wordml" xmlns:w16du="http://schemas.microsoft.com/office/word/2023/wordml/word16du" xmlns:w16sdtdh="http://schemas.microsoft.com/office/word/2020/wordml/sdtdatahash" xmlns:w16sdtfl="http://schemas.microsoft.com/office/word/2024/wordml/sdtformatlock" xmlns:w16se="http://schemas.microsoft.com/office/word/2015/wordml/symex" xmlns:wpg="http://schemas.microsoft.com/office/word/2010/wordprocessingGroup" xmlns:wpi="http://schemas.microsoft.com/office/word/2010/wordprocessingInk" xmlns:wne="http://schemas.microsoft.com/office/word/2006/wordml" xmlns:wps="http://schemas.microsoft.com/office/word/2010/wordprocessingShape" mc:Ignorable="w14 w15 w16se w16cid w16 w16cex w16sdtdh w16sdtfl w16du wp14">
+  <w:abstractNum w:abstractNumId="0" w15:restartNumberingAfterBreak="0">
+    <w:nsid w:val="24807662"/>
+    <w:multiLevelType w:val="hybridMultilevel"/>
+    <w:tmpl w:val="B13E22AE"/>
+    <w:lvl w:ilvl="0" w:tplc="0C0C000F">
+      <w:start w:val="1"/>
+      <w:numFmt w:val="decimal"/>
+      <w:lvlText w:val="%1."/>
+      <w:lvlJc w:val="left"/>
+      <w:pPr>
+        <w:ind w:left="720" w:hanging="360"/>
+      </w:pPr>
+    </w:lvl>
+    <w:lvl w:ilvl="1" w:tplc="0C0C0019" w:tentative="1">
+      <w:start w:val="1"/>
+      <w:numFmt w:val="lowerLetter"/>
+      <w:lvlText w:val="%2."/>
+      <w:lvlJc w:val="left"/>
+      <w:pPr>
+        <w:ind w:left="1440" w:hanging="360"/>
+      </w:pPr>
+    </w:lvl>
+    <w:lvl w:ilvl="2" w:tplc="0C0C001B" w:tentative="1">
+      <w:start w:val="1"/>
+      <w:numFmt w:val="lowerRoman"/>
+      <w:lvlText w:val="%3."/>
+      <w:lvlJc w:val="right"/>
+      <w:pPr>
+        <w:ind w:left="2160" w:hanging="180"/>
+      </w:pPr>
+    </w:lvl>
+    <w:lvl w:ilvl="3" w:tplc="0C0C000F" w:tentative="1">
+      <w:start w:val="1"/>
+      <w:numFmt w:val="decimal"/>
+      <w:lvlText w:val="%4."/>
+      <w:lvlJc w:val="left"/>
+      <w:pPr>
+        <w:ind w:left="2880" w:hanging="360"/>
+      </w:pPr>
+    </w:lvl>
+    <w:lvl w:ilvl="4" w:tplc="0C0C0019" w:tentative="1">
+      <w:start w:val="1"/>
+      <w:numFmt w:val="lowerLetter"/>
+      <w:lvlText w:val="%5."/>
+      <w:lvlJc w:val="left"/>
+      <w:pPr>
+        <w:ind w:left="3600" w:hanging="360"/>
+      </w:pPr>
+    </w:lvl>
+    <w:lvl w:ilvl="5" w:tplc="0C0C001B" w:tentative="1">
+      <w:start w:val="1"/>
+      <w:numFmt w:val="lowerRoman"/>
+      <w:lvlText w:val="%6."/>
+      <w:lvlJc w:val="right"/>
+      <w:pPr>
+        <w:ind w:left="4320" w:hanging="180"/>
+      </w:pPr>
+    </w:lvl>
+    <w:lvl w:ilvl="6" w:tplc="0C0C000F" w:tentative="1">
+      <w:start w:val="1"/>
+      <w:numFmt w:val="decimal"/>
+      <w:lvlText w:val="%7."/>
+      <w:lvlJc w:val="left"/>
+      <w:pPr>
+        <w:ind w:left="5040" w:hanging="360"/>
+      </w:pPr>
+    </w:lvl>
+    <w:lvl w:ilvl="7" w:tplc="0C0C0019" w:tentative="1">
+      <w:start w:val="1"/>
+      <w:numFmt w:val="lowerLetter"/>
+      <w:lvlText w:val="%8."/>
+      <w:lvlJc w:val="left"/>
+      <w:pPr>
+        <w:ind w:left="5760" w:hanging="360"/>
+      </w:pPr>
+    </w:lvl>
+    <w:lvl w:ilvl="8" w:tplc="0C0C001B" w:tentative="1">
+      <w:start w:val="1"/>
+      <w:numFmt w:val="lowerRoman"/>
+      <w:lvlText w:val="%9."/>
+      <w:lvlJc w:val="right"/>
+      <w:pPr>
+        <w:ind w:left="6480" w:hanging="180"/>
+      </w:pPr>
+    </w:lvl>
+  </w:abstractNum>
+  <w:abstractNum w:abstractNumId="1" w15:restartNumberingAfterBreak="0">
+    <w:nsid w:val="33D64613"/>
+    <w:multiLevelType w:val="hybridMultilevel"/>
+    <w:tmpl w:val="1A464336"/>
+    <w:lvl w:ilvl="0" w:tplc="0C0C000F">
+      <w:start w:val="1"/>
+      <w:numFmt w:val="decimal"/>
+      <w:lvlText w:val="%1."/>
+      <w:lvlJc w:val="left"/>
+      <w:pPr>
+        <w:ind w:left="720" w:hanging="360"/>
+      </w:pPr>
+    </w:lvl>
+    <w:lvl w:ilvl="1" w:tplc="0C0C0019" w:tentative="1">
+      <w:start w:val="1"/>
+      <w:numFmt w:val="lowerLetter"/>
+      <w:lvlText w:val="%2."/>
+      <w:lvlJc w:val="left"/>
+      <w:pPr>
+        <w:ind w:left="1440" w:hanging="360"/>
+      </w:pPr>
+    </w:lvl>
+    <w:lvl w:ilvl="2" w:tplc="0C0C001B" w:tentative="1">
+      <w:start w:val="1"/>
+      <w:numFmt w:val="lowerRoman"/>
+      <w:lvlText w:val="%3."/>
+      <w:lvlJc w:val="right"/>
+      <w:pPr>
+        <w:ind w:left="2160" w:hanging="180"/>
+      </w:pPr>
+    </w:lvl>
+    <w:lvl w:ilvl="3" w:tplc="0C0C000F" w:tentative="1">
+      <w:start w:val="1"/>
+      <w:numFmt w:val="decimal"/>
+      <w:lvlText w:val="%4."/>
+      <w:lvlJc w:val="left"/>
+      <w:pPr>
+        <w:ind w:left="2880" w:hanging="360"/>
+      </w:pPr>
+    </w:lvl>
+    <w:lvl w:ilvl="4" w:tplc="0C0C0019" w:tentative="1">
+      <w:start w:val="1"/>
+      <w:numFmt w:val="lowerLetter"/>
+      <w:lvlText w:val="%5."/>
+      <w:lvlJc w:val="left"/>
+      <w:pPr>
+        <w:ind w:left="3600" w:hanging="360"/>
+      </w:pPr>
+    </w:lvl>
+    <w:lvl w:ilvl="5" w:tplc="0C0C001B" w:tentative="1">
+      <w:start w:val="1"/>
+      <w:numFmt w:val="lowerRoman"/>
+      <w:lvlText w:val="%6."/>
+      <w:lvlJc w:val="right"/>
+      <w:pPr>
+        <w:ind w:left="4320" w:hanging="180"/>
+      </w:pPr>
+    </w:lvl>
+    <w:lvl w:ilvl="6" w:tplc="0C0C000F" w:tentative="1">
+      <w:start w:val="1"/>
+      <w:numFmt w:val="decimal"/>
+      <w:lvlText w:val="%7."/>
+      <w:lvlJc w:val="left"/>
+      <w:pPr>
+        <w:ind w:left="5040" w:hanging="360"/>
+      </w:pPr>
+    </w:lvl>
+    <w:lvl w:ilvl="7" w:tplc="0C0C0019" w:tentative="1">
+      <w:start w:val="1"/>
+      <w:numFmt w:val="lowerLetter"/>
+      <w:lvlText w:val="%8."/>
+      <w:lvlJc w:val="left"/>
+      <w:pPr>
+        <w:ind w:left="5760" w:hanging="360"/>
+      </w:pPr>
+    </w:lvl>
+    <w:lvl w:ilvl="8" w:tplc="0C0C001B" w:tentative="1">
+      <w:start w:val="1"/>
+      <w:numFmt w:val="lowerRoman"/>
+      <w:lvlText w:val="%9."/>
+      <w:lvlJc w:val="right"/>
+      <w:pPr>
+        <w:ind w:left="6480" w:hanging="180"/>
+      </w:pPr>
+    </w:lvl>
+  </w:abstractNum>
+  <w:num w:numId="1" w16cid:durableId="802967561">
+    <w:abstractNumId w:val="0"/>
+  </w:num>
+  <w:num w:numId="2" w16cid:durableId="455687519">
+    <w:abstractNumId w:val="1"/>
+  </w:num>
+</w:numbering>
 </file>
 
 <file path=word/styles.xml><?xml version="1.0" encoding="utf-8"?>
@@ -1313,6 +2680,7 @@
   <w:style w:type="paragraph" w:default="1" w:styleId="Normal">
     <w:name w:val="Normal"/>
     <w:qFormat/>
+    <w:rsid w:val="00621C24"/>
   </w:style>
   <w:style w:type="paragraph" w:styleId="Titre1">
     <w:name w:val="heading 1"/>
@@ -1848,6 +3216,50 @@
         <w:insideV w:val="single" w:sz="4" w:space="0" w:color="auto"/>
       </w:tblBorders>
     </w:tblPr>
+  </w:style>
+  <w:style w:type="paragraph" w:styleId="En-tte">
+    <w:name w:val="header"/>
+    <w:basedOn w:val="Normal"/>
+    <w:link w:val="En-tteCar"/>
+    <w:uiPriority w:val="99"/>
+    <w:unhideWhenUsed/>
+    <w:rsid w:val="007735D5"/>
+    <w:pPr>
+      <w:tabs>
+        <w:tab w:val="center" w:pos="4703"/>
+        <w:tab w:val="right" w:pos="9406"/>
+      </w:tabs>
+      <w:spacing w:after="0" w:line="240" w:lineRule="auto"/>
+    </w:pPr>
+  </w:style>
+  <w:style w:type="character" w:customStyle="1" w:styleId="En-tteCar">
+    <w:name w:val="En-tête Car"/>
+    <w:basedOn w:val="Policepardfaut"/>
+    <w:link w:val="En-tte"/>
+    <w:uiPriority w:val="99"/>
+    <w:rsid w:val="007735D5"/>
+  </w:style>
+  <w:style w:type="paragraph" w:styleId="Pieddepage">
+    <w:name w:val="footer"/>
+    <w:basedOn w:val="Normal"/>
+    <w:link w:val="PieddepageCar"/>
+    <w:uiPriority w:val="99"/>
+    <w:unhideWhenUsed/>
+    <w:rsid w:val="007735D5"/>
+    <w:pPr>
+      <w:tabs>
+        <w:tab w:val="center" w:pos="4703"/>
+        <w:tab w:val="right" w:pos="9406"/>
+      </w:tabs>
+      <w:spacing w:after="0" w:line="240" w:lineRule="auto"/>
+    </w:pPr>
+  </w:style>
+  <w:style w:type="character" w:customStyle="1" w:styleId="PieddepageCar">
+    <w:name w:val="Pied de page Car"/>
+    <w:basedOn w:val="Policepardfaut"/>
+    <w:link w:val="Pieddepage"/>
+    <w:uiPriority w:val="99"/>
+    <w:rsid w:val="007735D5"/>
   </w:style>
 </w:styles>
 </file>
@@ -2165,4 +3577,16 @@
     </a:ext>
   </a:extLst>
 </a:theme>
+</file>
+
+<file path=customXml/item1.xml><?xml version="1.0" encoding="utf-8"?>
+<b:Sources xmlns:b="http://schemas.openxmlformats.org/officeDocument/2006/bibliography" xmlns="http://schemas.openxmlformats.org/officeDocument/2006/bibliography" SelectedStyle="\APASixthEditionOfficeOnline.xsl" StyleName="APA" Version="6"/>
+</file>
+
+<file path=customXml/itemProps1.xml><?xml version="1.0" encoding="utf-8"?>
+<ds:datastoreItem xmlns:ds="http://schemas.openxmlformats.org/officeDocument/2006/customXml" ds:itemID="{9D675469-1407-4DED-9979-A9978F61E11E}">
+  <ds:schemaRefs>
+    <ds:schemaRef ds:uri="http://schemas.openxmlformats.org/officeDocument/2006/bibliography"/>
+  </ds:schemaRefs>
+</ds:datastoreItem>
 </file>
</xml_diff>